<commit_message>
Updatet Comments in several classes
Updatet Comments in classes
Updatet Class Documentation
</commit_message>
<xml_diff>
--- a/Project Documentation/Tales of Rydonia - Project Documentation.docx
+++ b/Project Documentation/Tales of Rydonia - Project Documentation.docx
@@ -1,6 +1,6 @@
 
 <file path=word/document.xml><?xml version="1.0" encoding="utf-8"?>
-<w:document xmlns:wpc="http://schemas.microsoft.com/office/word/2010/wordprocessingCanvas" xmlns:cx="http://schemas.microsoft.com/office/drawing/2014/chartex" xmlns:cx1="http://schemas.microsoft.com/office/drawing/2015/9/8/chartex" xmlns:cx2="http://schemas.microsoft.com/office/drawing/2015/10/21/chartex" xmlns:cx3="http://schemas.microsoft.com/office/drawing/2016/5/9/chartex" xmlns:cx4="http://schemas.microsoft.com/office/drawing/2016/5/10/chartex" xmlns:cx5="http://schemas.microsoft.com/office/drawing/2016/5/11/chartex" xmlns:cx6="http://schemas.microsoft.com/office/drawing/2016/5/12/chartex" xmlns:cx7="http://schemas.microsoft.com/office/drawing/2016/5/13/chartex" xmlns:cx8="http://schemas.microsoft.com/office/drawing/2016/5/14/chartex" xmlns:mc="http://schemas.openxmlformats.org/markup-compatibility/2006" xmlns:aink="http://schemas.microsoft.com/office/drawing/2016/ink" xmlns:am3d="http://schemas.microsoft.com/office/drawing/2017/model3d" xmlns:o="urn:schemas-microsoft-com:office:office" xmlns:oel="http://schemas.microsoft.com/office/2019/extlst" xmlns:r="http://schemas.openxmlformats.org/officeDocument/2006/relationships" xmlns:m="http://schemas.openxmlformats.org/officeDocument/2006/math" xmlns:v="urn:schemas-microsoft-com:vml" xmlns:wp14="http://schemas.microsoft.com/office/word/2010/wordprocessingDrawing" xmlns:wp="http://schemas.openxmlformats.org/drawingml/2006/wordprocessingDrawing" xmlns:w10="urn:schemas-microsoft-com:office:word" xmlns:w="http://schemas.openxmlformats.org/wordprocessingml/2006/main" xmlns:w14="http://schemas.microsoft.com/office/word/2010/wordml" xmlns:w15="http://schemas.microsoft.com/office/word/2012/wordml" xmlns:w16cex="http://schemas.microsoft.com/office/word/2018/wordml/cex" xmlns:w16cid="http://schemas.microsoft.com/office/word/2016/wordml/cid" xmlns:w16="http://schemas.microsoft.com/office/word/2018/wordml" xmlns:w16du="http://schemas.microsoft.com/office/word/2023/wordml/word16du" xmlns:w16sdtdh="http://schemas.microsoft.com/office/word/2020/wordml/sdtdatahash" xmlns:w16se="http://schemas.microsoft.com/office/word/2015/wordml/symex" xmlns:wpg="http://schemas.microsoft.com/office/word/2010/wordprocessingGroup" xmlns:wpi="http://schemas.microsoft.com/office/word/2010/wordprocessingInk" xmlns:wne="http://schemas.microsoft.com/office/word/2006/wordml" xmlns:wps="http://schemas.microsoft.com/office/word/2010/wordprocessingShape" mc:Ignorable="w14 w15 w16se w16cid w16 w16cex w16sdtdh wp14">
+<w:document xmlns:wpc="http://schemas.microsoft.com/office/word/2010/wordprocessingCanvas" xmlns:cx="http://schemas.microsoft.com/office/drawing/2014/chartex" xmlns:cx1="http://schemas.microsoft.com/office/drawing/2015/9/8/chartex" xmlns:cx2="http://schemas.microsoft.com/office/drawing/2015/10/21/chartex" xmlns:cx3="http://schemas.microsoft.com/office/drawing/2016/5/9/chartex" xmlns:cx4="http://schemas.microsoft.com/office/drawing/2016/5/10/chartex" xmlns:cx5="http://schemas.microsoft.com/office/drawing/2016/5/11/chartex" xmlns:cx6="http://schemas.microsoft.com/office/drawing/2016/5/12/chartex" xmlns:cx7="http://schemas.microsoft.com/office/drawing/2016/5/13/chartex" xmlns:cx8="http://schemas.microsoft.com/office/drawing/2016/5/14/chartex" xmlns:mc="http://schemas.openxmlformats.org/markup-compatibility/2006" xmlns:aink="http://schemas.microsoft.com/office/drawing/2016/ink" xmlns:am3d="http://schemas.microsoft.com/office/drawing/2017/model3d" xmlns:o="urn:schemas-microsoft-com:office:office" xmlns:oel="http://schemas.microsoft.com/office/2019/extlst" xmlns:r="http://schemas.openxmlformats.org/officeDocument/2006/relationships" xmlns:m="http://schemas.openxmlformats.org/officeDocument/2006/math" xmlns:v="urn:schemas-microsoft-com:vml" xmlns:wp14="http://schemas.microsoft.com/office/word/2010/wordprocessingDrawing" xmlns:wp="http://schemas.openxmlformats.org/drawingml/2006/wordprocessingDrawing" xmlns:w10="urn:schemas-microsoft-com:office:word" xmlns:w="http://schemas.openxmlformats.org/wordprocessingml/2006/main" xmlns:w14="http://schemas.microsoft.com/office/word/2010/wordml" xmlns:w15="http://schemas.microsoft.com/office/word/2012/wordml" xmlns:w16cex="http://schemas.microsoft.com/office/word/2018/wordml/cex" xmlns:w16cid="http://schemas.microsoft.com/office/word/2016/wordml/cid" xmlns:w16="http://schemas.microsoft.com/office/word/2018/wordml" xmlns:w16sdtdh="http://schemas.microsoft.com/office/word/2020/wordml/sdtdatahash" xmlns:w16se="http://schemas.microsoft.com/office/word/2015/wordml/symex" xmlns:wpg="http://schemas.microsoft.com/office/word/2010/wordprocessingGroup" xmlns:wpi="http://schemas.microsoft.com/office/word/2010/wordprocessingInk" xmlns:wne="http://schemas.microsoft.com/office/word/2006/wordml" xmlns:wps="http://schemas.microsoft.com/office/word/2010/wordprocessingShape" mc:Ignorable="w14 w15 w16se w16cid w16 w16cex w16sdtdh wp14">
   <w:body>
     <w:p>
       <w:pPr>
@@ -731,21 +731,7 @@
               <w:rPr>
                 <w:lang w:val="en-GB"/>
               </w:rPr>
-              <w:t xml:space="preserve">von </w:t>
-            </w:r>
-            <w:proofErr w:type="spellStart"/>
-            <w:r>
-              <w:rPr>
-                <w:lang w:val="en-GB"/>
-              </w:rPr>
-              <w:t>Ballmoos</w:t>
-            </w:r>
-            <w:proofErr w:type="spellEnd"/>
-            <w:r>
-              <w:rPr>
-                <w:lang w:val="en-GB"/>
-              </w:rPr>
-              <w:t xml:space="preserve"> Kevin</w:t>
+              <w:t>von Ballmoos Kevin</w:t>
             </w:r>
           </w:p>
         </w:tc>
@@ -814,21 +800,7 @@
               <w:rPr>
                 <w:lang w:val="en-GB"/>
               </w:rPr>
-              <w:t xml:space="preserve">von </w:t>
-            </w:r>
-            <w:proofErr w:type="spellStart"/>
-            <w:r>
-              <w:rPr>
-                <w:lang w:val="en-GB"/>
-              </w:rPr>
-              <w:t>Ballmoos</w:t>
-            </w:r>
-            <w:proofErr w:type="spellEnd"/>
-            <w:r>
-              <w:rPr>
-                <w:lang w:val="en-GB"/>
-              </w:rPr>
-              <w:t xml:space="preserve"> Kevin</w:t>
+              <w:t>von Ballmoos Kevin</w:t>
             </w:r>
           </w:p>
         </w:tc>
@@ -4426,21 +4398,19 @@
         <w:rPr>
           <w:lang w:val="en-GB"/>
         </w:rPr>
-        <w:t xml:space="preserve"> this is the only branch on </w:t>
-      </w:r>
-      <w:proofErr w:type="spellStart"/>
-      <w:r>
-        <w:rPr>
-          <w:lang w:val="en-GB"/>
-        </w:rPr>
-        <w:t>wich</w:t>
-      </w:r>
-      <w:proofErr w:type="spellEnd"/>
-      <w:r>
-        <w:rPr>
-          <w:lang w:val="en-GB"/>
-        </w:rPr>
-        <w:t xml:space="preserve"> GUI changes are made and saved. Every other branch should not contain any GUI changes for the risk of clashing merges when merged into other feature branches or even the development branch.</w:t>
+        <w:t xml:space="preserve"> this is the only branch on w</w:t>
+      </w:r>
+      <w:r>
+        <w:rPr>
+          <w:lang w:val="en-GB"/>
+        </w:rPr>
+        <w:t>h</w:t>
+      </w:r>
+      <w:r>
+        <w:rPr>
+          <w:lang w:val="en-GB"/>
+        </w:rPr>
+        <w:t>ich GUI changes are made and saved. Every other branch should not contain any GUI changes for the risk of clashing merges when merged into other feature branches or even the development branch.</w:t>
       </w:r>
     </w:p>
     <w:p>
@@ -4467,21 +4437,7 @@
         <w:rPr>
           <w:lang w:val="en-GB"/>
         </w:rPr>
-        <w:t>: feature/</w:t>
-      </w:r>
-      <w:proofErr w:type="spellStart"/>
-      <w:r>
-        <w:rPr>
-          <w:lang w:val="en-GB"/>
-        </w:rPr>
-        <w:t>GUIpauseMenu</w:t>
-      </w:r>
-      <w:proofErr w:type="spellEnd"/>
-      <w:r>
-        <w:rPr>
-          <w:lang w:val="en-GB"/>
-        </w:rPr>
-        <w:t>.</w:t>
+        <w:t>: feature/GUIpauseMenu.</w:t>
       </w:r>
     </w:p>
     <w:p>
@@ -4731,13 +4687,63 @@
         </w:rPr>
         <w:t xml:space="preserve">Writing the </w:t>
       </w:r>
+      <w:r>
+        <w:rPr>
+          <w:rStyle w:val="rynqvb"/>
+          <w:lang w:val="en"/>
+        </w:rPr>
+        <w:t>chapters,</w:t>
+      </w:r>
+      <w:r>
+        <w:rPr>
+          <w:rStyle w:val="rynqvb"/>
+          <w:lang w:val="en"/>
+        </w:rPr>
+        <w:t xml:space="preserve"> yourself in the boxes of the dialog editor is incredibly tedious and can quickly lead to confusion.</w:t>
+      </w:r>
+      <w:r>
+        <w:rPr>
+          <w:rStyle w:val="hwtze"/>
+          <w:lang w:val="en"/>
+        </w:rPr>
+        <w:t xml:space="preserve"> </w:t>
+      </w:r>
+      <w:r>
+        <w:rPr>
+          <w:rStyle w:val="rynqvb"/>
+          <w:lang w:val="en"/>
+        </w:rPr>
+        <w:t>This inevitably leads to making mistakes within the story and thus not being able to ensure the desired quality.</w:t>
+      </w:r>
+    </w:p>
+    <w:p>
+      <w:pPr>
+        <w:rPr>
+          <w:rStyle w:val="rynqvb"/>
+          <w:lang w:val="en"/>
+        </w:rPr>
+      </w:pPr>
+      <w:r>
+        <w:rPr>
+          <w:rStyle w:val="rynqvb"/>
+          <w:lang w:val="en"/>
+        </w:rPr>
+        <w:t>To counteract this problem, we have devised an XML structure that is able to be read by the dialog editor and to save the individual story chunks and chapters in the respective nodes.</w:t>
+      </w:r>
+      <w:r>
+        <w:rPr>
+          <w:rStyle w:val="hwtze"/>
+          <w:lang w:val="en"/>
+        </w:rPr>
+        <w:t xml:space="preserve"> </w:t>
+      </w:r>
       <w:proofErr w:type="gramStart"/>
       <w:r>
         <w:rPr>
           <w:rStyle w:val="rynqvb"/>
           <w:lang w:val="en"/>
         </w:rPr>
-        <w:t>chapters</w:t>
+        <w:t>In order to</w:t>
       </w:r>
       <w:proofErr w:type="gramEnd"/>
       <w:r>
@@ -4745,7 +4751,7 @@
           <w:rStyle w:val="rynqvb"/>
           <w:lang w:val="en"/>
         </w:rPr>
-        <w:t xml:space="preserve"> yourself in the boxes of the dialog editor is incredibly tedious and can quickly lead to confusion.</w:t>
+        <w:t xml:space="preserve"> enable this in the code, however, the file must have a special format so that the code is able to fill in the story correctly.</w:t>
       </w:r>
       <w:r>
         <w:rPr>
@@ -4759,49 +4765,6 @@
           <w:rStyle w:val="rynqvb"/>
           <w:lang w:val="en"/>
         </w:rPr>
-        <w:t>This inevitably leads to making mistakes within the story and thus not being able to ensure the desired quality.</w:t>
-      </w:r>
-    </w:p>
-    <w:p>
-      <w:pPr>
-        <w:rPr>
-          <w:rStyle w:val="rynqvb"/>
-          <w:lang w:val="en"/>
-        </w:rPr>
-      </w:pPr>
-      <w:r>
-        <w:rPr>
-          <w:rStyle w:val="rynqvb"/>
-          <w:lang w:val="en"/>
-        </w:rPr>
-        <w:t>To counteract this problem, we have devised an XML structure that is able to be read by the dialog editor and to save the individual story chunks and chapters in the respective nodes.</w:t>
-      </w:r>
-      <w:r>
-        <w:rPr>
-          <w:rStyle w:val="hwtze"/>
-          <w:lang w:val="en"/>
-        </w:rPr>
-        <w:t xml:space="preserve"> </w:t>
-      </w:r>
-      <w:r>
-        <w:rPr>
-          <w:rStyle w:val="rynqvb"/>
-          <w:lang w:val="en"/>
-        </w:rPr>
-        <w:t>In order to enable this in the code, however, the file must have a special format and a special name so that the code is able to fill in the story correctly.</w:t>
-      </w:r>
-      <w:r>
-        <w:rPr>
-          <w:rStyle w:val="hwtze"/>
-          <w:lang w:val="en"/>
-        </w:rPr>
-        <w:t xml:space="preserve"> </w:t>
-      </w:r>
-      <w:r>
-        <w:rPr>
-          <w:rStyle w:val="rynqvb"/>
-          <w:lang w:val="en"/>
-        </w:rPr>
         <w:t>Below is an example of the XML structure that must be created so that the file can be read correctly.</w:t>
       </w:r>
       <w:r>
@@ -4815,17 +4778,20 @@
     <w:p>
       <w:pPr>
         <w:keepNext/>
-      </w:pPr>
-      <w:r>
-        <w:rPr>
-          <w:noProof/>
+        <w:rPr>
+          <w:lang w:val="en"/>
+        </w:rPr>
+      </w:pPr>
+      <w:r>
+        <w:rPr>
+          <w:lang w:val="en"/>
         </w:rPr>
         <w:lastRenderedPageBreak/>
         <w:drawing>
-          <wp:inline distT="0" distB="0" distL="0" distR="0" wp14:anchorId="7AE7A971" wp14:editId="6A9B7E18">
-            <wp:extent cx="5760720" cy="4004310"/>
-            <wp:effectExtent l="0" t="0" r="0" b="0"/>
-            <wp:docPr id="6" name="Grafik 6"/>
+          <wp:inline distT="0" distB="0" distL="0" distR="0" wp14:anchorId="521B6D89" wp14:editId="3B02CD25">
+            <wp:extent cx="5760720" cy="2860675"/>
+            <wp:effectExtent l="0" t="0" r="8255" b="6350"/>
+            <wp:docPr id="2" name="Grafik 2"/>
             <wp:cNvGraphicFramePr>
               <a:graphicFrameLocks xmlns:a="http://schemas.openxmlformats.org/drawingml/2006/main" noChangeAspect="1"/>
             </wp:cNvGraphicFramePr>
@@ -4833,36 +4799,23 @@
               <a:graphicData uri="http://schemas.openxmlformats.org/drawingml/2006/picture">
                 <pic:pic xmlns:pic="http://schemas.openxmlformats.org/drawingml/2006/picture">
                   <pic:nvPicPr>
-                    <pic:cNvPr id="0" name="Picture 1"/>
-                    <pic:cNvPicPr>
-                      <a:picLocks noChangeAspect="1" noChangeArrowheads="1"/>
-                    </pic:cNvPicPr>
+                    <pic:cNvPr id="1" name=""/>
+                    <pic:cNvPicPr/>
                   </pic:nvPicPr>
                   <pic:blipFill>
-                    <a:blip r:embed="rId5">
-                      <a:extLst>
-                        <a:ext uri="{28A0092B-C50C-407E-A947-70E740481C1C}">
-                          <a14:useLocalDpi xmlns:a14="http://schemas.microsoft.com/office/drawing/2010/main" val="0"/>
-                        </a:ext>
-                      </a:extLst>
-                    </a:blip>
-                    <a:srcRect/>
+                    <a:blip r:embed="rId5"/>
                     <a:stretch>
                       <a:fillRect/>
                     </a:stretch>
                   </pic:blipFill>
-                  <pic:spPr bwMode="auto">
+                  <pic:spPr>
                     <a:xfrm>
                       <a:off x="0" y="0"/>
-                      <a:ext cx="5760720" cy="4004310"/>
+                      <a:ext cx="5760720" cy="2860675"/>
                     </a:xfrm>
                     <a:prstGeom prst="rect">
                       <a:avLst/>
                     </a:prstGeom>
-                    <a:noFill/>
-                    <a:ln>
-                      <a:noFill/>
-                    </a:ln>
                   </pic:spPr>
                 </pic:pic>
               </a:graphicData>
@@ -4977,7 +4930,6 @@
         </w:rPr>
         <w:t xml:space="preserve">Logging is a big part of debugging the code. As for now, we have no method to actually debug the code efficiently. Using </w:t>
       </w:r>
-      <w:proofErr w:type="spellStart"/>
       <w:r>
         <w:rPr>
           <w:rFonts w:ascii="Consolas" w:hAnsi="Consolas"/>
@@ -4985,17 +4937,7 @@
           <w:bCs/>
           <w:lang w:val="en-GB"/>
         </w:rPr>
-        <w:t>Debug.Log</w:t>
-      </w:r>
-      <w:proofErr w:type="spellEnd"/>
-      <w:r>
-        <w:rPr>
-          <w:rFonts w:ascii="Consolas" w:hAnsi="Consolas"/>
-          <w:b/>
-          <w:bCs/>
-          <w:lang w:val="en-GB"/>
-        </w:rPr>
-        <w:t>()</w:t>
+        <w:t>Debug.Log()</w:t>
       </w:r>
       <w:r>
         <w:rPr>
@@ -5556,7 +5498,19 @@
         <w:rPr>
           <w:lang w:val="en-GB"/>
         </w:rPr>
-        <w:t xml:space="preserve">If one needs to create a new task for himself or another programmer then the following steps must be </w:t>
+        <w:t xml:space="preserve">If one needs to create a new task for himself or another </w:t>
+      </w:r>
+      <w:r>
+        <w:rPr>
+          <w:lang w:val="en-GB"/>
+        </w:rPr>
+        <w:t>programmer,</w:t>
+      </w:r>
+      <w:r>
+        <w:rPr>
+          <w:lang w:val="en-GB"/>
+        </w:rPr>
+        <w:t xml:space="preserve"> then the following steps must be </w:t>
       </w:r>
       <w:proofErr w:type="gramStart"/>
       <w:r>
@@ -5689,14 +5643,12 @@
         </w:rPr>
         <w:t xml:space="preserve">“Convert to issue” button on the </w:t>
       </w:r>
-      <w:proofErr w:type="gramStart"/>
-      <w:r>
-        <w:rPr>
-          <w:lang w:val="en-GB"/>
-        </w:rPr>
-        <w:t>tasks</w:t>
-      </w:r>
-      <w:proofErr w:type="gramEnd"/>
+      <w:r>
+        <w:rPr>
+          <w:lang w:val="en-GB"/>
+        </w:rPr>
+        <w:t>task’s</w:t>
+      </w:r>
       <w:r>
         <w:rPr>
           <w:lang w:val="en-GB"/>
@@ -5721,14 +5673,12 @@
         </w:rPr>
         <w:t>Add it to the “</w:t>
       </w:r>
-      <w:proofErr w:type="spellStart"/>
-      <w:r>
-        <w:rPr>
-          <w:lang w:val="en-GB"/>
-        </w:rPr>
-        <w:t>ProjectTextingSpree</w:t>
-      </w:r>
-      <w:proofErr w:type="spellEnd"/>
+      <w:r>
+        <w:rPr>
+          <w:lang w:val="en-GB"/>
+        </w:rPr>
+        <w:t>TalesOfRydonia</w:t>
+      </w:r>
       <w:r>
         <w:rPr>
           <w:lang w:val="en-GB"/>
@@ -5771,19 +5721,31 @@
         </w:rPr>
         <w:t>Once this is done, you can switch to the view of the respective feature and you should see your task in the “No status” sprite. Immediately drag it to the “</w:t>
       </w:r>
-      <w:proofErr w:type="spellStart"/>
-      <w:r>
-        <w:rPr>
-          <w:lang w:val="en-GB"/>
-        </w:rPr>
-        <w:t>Todo</w:t>
-      </w:r>
-      <w:proofErr w:type="spellEnd"/>
-      <w:r>
-        <w:rPr>
-          <w:lang w:val="en-GB"/>
-        </w:rPr>
-        <w:t>” sprite or the “In Progress” sprite, if you plan on working on it immediately.</w:t>
+      <w:r>
+        <w:rPr>
+          <w:lang w:val="en-GB"/>
+        </w:rPr>
+        <w:t>ToDo</w:t>
+      </w:r>
+      <w:r>
+        <w:rPr>
+          <w:lang w:val="en-GB"/>
+        </w:rPr>
+        <w:t xml:space="preserve">” sprite or the “In Progress” </w:t>
+      </w:r>
+      <w:proofErr w:type="gramStart"/>
+      <w:r>
+        <w:rPr>
+          <w:lang w:val="en-GB"/>
+        </w:rPr>
+        <w:t>sprite, if</w:t>
+      </w:r>
+      <w:proofErr w:type="gramEnd"/>
+      <w:r>
+        <w:rPr>
+          <w:lang w:val="en-GB"/>
+        </w:rPr>
+        <w:t xml:space="preserve"> you plan on working on it immediately.</w:t>
       </w:r>
     </w:p>
     <w:p>
@@ -5903,23 +5865,7 @@
           <w:rStyle w:val="rynqvb"/>
           <w:lang w:val="en"/>
         </w:rPr>
-        <w:t xml:space="preserve"> drawn, the old ones have to be marked by a clear sign that they are old versions and </w:t>
-      </w:r>
-      <w:proofErr w:type="spellStart"/>
-      <w:r>
-        <w:rPr>
-          <w:rStyle w:val="rynqvb"/>
-          <w:lang w:val="en"/>
-        </w:rPr>
-        <w:t>therefor</w:t>
-      </w:r>
-      <w:proofErr w:type="spellEnd"/>
-      <w:r>
-        <w:rPr>
-          <w:rStyle w:val="rynqvb"/>
-          <w:lang w:val="en"/>
-        </w:rPr>
-        <w:t xml:space="preserve"> no longer in use. No </w:t>
+        <w:t xml:space="preserve"> drawn, the old ones have to be marked by a clear sign that they are old versions and therefor no longer in use. No </w:t>
       </w:r>
       <w:r>
         <w:rPr>
@@ -6190,7 +6136,7 @@
 </file>
 
 <file path=word/numbering.xml><?xml version="1.0" encoding="utf-8"?>
-<w:numbering xmlns:wpc="http://schemas.microsoft.com/office/word/2010/wordprocessingCanvas" xmlns:cx="http://schemas.microsoft.com/office/drawing/2014/chartex" xmlns:cx1="http://schemas.microsoft.com/office/drawing/2015/9/8/chartex" xmlns:cx2="http://schemas.microsoft.com/office/drawing/2015/10/21/chartex" xmlns:cx3="http://schemas.microsoft.com/office/drawing/2016/5/9/chartex" xmlns:cx4="http://schemas.microsoft.com/office/drawing/2016/5/10/chartex" xmlns:cx5="http://schemas.microsoft.com/office/drawing/2016/5/11/chartex" xmlns:cx6="http://schemas.microsoft.com/office/drawing/2016/5/12/chartex" xmlns:cx7="http://schemas.microsoft.com/office/drawing/2016/5/13/chartex" xmlns:cx8="http://schemas.microsoft.com/office/drawing/2016/5/14/chartex" xmlns:mc="http://schemas.openxmlformats.org/markup-compatibility/2006" xmlns:aink="http://schemas.microsoft.com/office/drawing/2016/ink" xmlns:am3d="http://schemas.microsoft.com/office/drawing/2017/model3d" xmlns:o="urn:schemas-microsoft-com:office:office" xmlns:oel="http://schemas.microsoft.com/office/2019/extlst" xmlns:r="http://schemas.openxmlformats.org/officeDocument/2006/relationships" xmlns:m="http://schemas.openxmlformats.org/officeDocument/2006/math" xmlns:v="urn:schemas-microsoft-com:vml" xmlns:wp14="http://schemas.microsoft.com/office/word/2010/wordprocessingDrawing" xmlns:wp="http://schemas.openxmlformats.org/drawingml/2006/wordprocessingDrawing" xmlns:w10="urn:schemas-microsoft-com:office:word" xmlns:w="http://schemas.openxmlformats.org/wordprocessingml/2006/main" xmlns:w14="http://schemas.microsoft.com/office/word/2010/wordml" xmlns:w15="http://schemas.microsoft.com/office/word/2012/wordml" xmlns:w16cex="http://schemas.microsoft.com/office/word/2018/wordml/cex" xmlns:w16cid="http://schemas.microsoft.com/office/word/2016/wordml/cid" xmlns:w16="http://schemas.microsoft.com/office/word/2018/wordml" xmlns:w16du="http://schemas.microsoft.com/office/word/2023/wordml/word16du" xmlns:w16sdtdh="http://schemas.microsoft.com/office/word/2020/wordml/sdtdatahash" xmlns:w16se="http://schemas.microsoft.com/office/word/2015/wordml/symex" xmlns:wpg="http://schemas.microsoft.com/office/word/2010/wordprocessingGroup" xmlns:wpi="http://schemas.microsoft.com/office/word/2010/wordprocessingInk" xmlns:wne="http://schemas.microsoft.com/office/word/2006/wordml" xmlns:wps="http://schemas.microsoft.com/office/word/2010/wordprocessingShape" mc:Ignorable="w14 w15 w16se w16cid w16 w16cex w16sdtdh wp14">
+<w:numbering xmlns:wpc="http://schemas.microsoft.com/office/word/2010/wordprocessingCanvas" xmlns:cx="http://schemas.microsoft.com/office/drawing/2014/chartex" xmlns:cx1="http://schemas.microsoft.com/office/drawing/2015/9/8/chartex" xmlns:cx2="http://schemas.microsoft.com/office/drawing/2015/10/21/chartex" xmlns:cx3="http://schemas.microsoft.com/office/drawing/2016/5/9/chartex" xmlns:cx4="http://schemas.microsoft.com/office/drawing/2016/5/10/chartex" xmlns:cx5="http://schemas.microsoft.com/office/drawing/2016/5/11/chartex" xmlns:cx6="http://schemas.microsoft.com/office/drawing/2016/5/12/chartex" xmlns:cx7="http://schemas.microsoft.com/office/drawing/2016/5/13/chartex" xmlns:cx8="http://schemas.microsoft.com/office/drawing/2016/5/14/chartex" xmlns:mc="http://schemas.openxmlformats.org/markup-compatibility/2006" xmlns:aink="http://schemas.microsoft.com/office/drawing/2016/ink" xmlns:am3d="http://schemas.microsoft.com/office/drawing/2017/model3d" xmlns:o="urn:schemas-microsoft-com:office:office" xmlns:oel="http://schemas.microsoft.com/office/2019/extlst" xmlns:r="http://schemas.openxmlformats.org/officeDocument/2006/relationships" xmlns:m="http://schemas.openxmlformats.org/officeDocument/2006/math" xmlns:v="urn:schemas-microsoft-com:vml" xmlns:wp14="http://schemas.microsoft.com/office/word/2010/wordprocessingDrawing" xmlns:wp="http://schemas.openxmlformats.org/drawingml/2006/wordprocessingDrawing" xmlns:w10="urn:schemas-microsoft-com:office:word" xmlns:w="http://schemas.openxmlformats.org/wordprocessingml/2006/main" xmlns:w14="http://schemas.microsoft.com/office/word/2010/wordml" xmlns:w15="http://schemas.microsoft.com/office/word/2012/wordml" xmlns:w16cex="http://schemas.microsoft.com/office/word/2018/wordml/cex" xmlns:w16cid="http://schemas.microsoft.com/office/word/2016/wordml/cid" xmlns:w16="http://schemas.microsoft.com/office/word/2018/wordml" xmlns:w16sdtdh="http://schemas.microsoft.com/office/word/2020/wordml/sdtdatahash" xmlns:w16se="http://schemas.microsoft.com/office/word/2015/wordml/symex" xmlns:wpg="http://schemas.microsoft.com/office/word/2010/wordprocessingGroup" xmlns:wpi="http://schemas.microsoft.com/office/word/2010/wordprocessingInk" xmlns:wne="http://schemas.microsoft.com/office/word/2006/wordml" xmlns:wps="http://schemas.microsoft.com/office/word/2010/wordprocessingShape" mc:Ignorable="w14 w15 w16se w16cid w16 w16cex w16sdtdh wp14">
   <w:abstractNum w:abstractNumId="0" w15:restartNumberingAfterBreak="0">
     <w:nsid w:val="030879EB"/>
     <w:multiLevelType w:val="hybridMultilevel"/>

</xml_diff>

<commit_message>
UserStory 11 Added a table of contents, updated Versioning
</commit_message>
<xml_diff>
--- a/Project Documentation/Tales of Rydonia - Project Documentation.docx
+++ b/Project Documentation/Tales of Rydonia - Project Documentation.docx
@@ -50,7 +50,1275 @@
         <w:rPr>
           <w:lang w:val="en-GB"/>
         </w:rPr>
-        <w:t>The following document is meant to help the reader understand the premiss of this project better as well as define the main focus of the project as well as its core systems. There are also systems going to be defined that are nice to have but not crucial for the success of the project as a whole as well as the good handling and feeling of the software.</w:t>
+        <w:t xml:space="preserve">The following document is meant to help the reader understand the premiss of this project better as well as define the main focus of the project as well as its core systems. There are also systems going to be defined that are nice to have but not crucial for the success of the project </w:t>
+      </w:r>
+      <w:r>
+        <w:rPr>
+          <w:lang w:val="en-GB"/>
+        </w:rPr>
+        <w:t>as well as</w:t>
+      </w:r>
+      <w:r>
+        <w:rPr>
+          <w:lang w:val="en-GB"/>
+        </w:rPr>
+        <w:t xml:space="preserve"> the good handling and feeling of the software.</w:t>
+      </w:r>
+    </w:p>
+    <w:p>
+      <w:pPr>
+        <w:rPr>
+          <w:lang w:val="en-GB"/>
+        </w:rPr>
+      </w:pPr>
+    </w:p>
+    <w:p>
+      <w:pPr>
+        <w:rPr>
+          <w:b/>
+          <w:bCs/>
+          <w:sz w:val="32"/>
+          <w:szCs w:val="32"/>
+        </w:rPr>
+      </w:pPr>
+      <w:r>
+        <w:rPr>
+          <w:b/>
+          <w:bCs/>
+          <w:sz w:val="32"/>
+          <w:szCs w:val="32"/>
+          <w:lang w:val="en-GB"/>
+        </w:rPr>
+        <w:t xml:space="preserve">Table of </w:t>
+      </w:r>
+      <w:r>
+        <w:rPr>
+          <w:b/>
+          <w:bCs/>
+          <w:sz w:val="32"/>
+          <w:szCs w:val="32"/>
+        </w:rPr>
+        <w:t>Contents</w:t>
+      </w:r>
+    </w:p>
+    <w:p>
+      <w:pPr>
+        <w:pStyle w:val="Verzeichnis2"/>
+        <w:tabs>
+          <w:tab w:val="left" w:pos="390"/>
+          <w:tab w:val="right" w:pos="9062"/>
+        </w:tabs>
+        <w:rPr>
+          <w:rFonts w:eastAsiaTheme="minorEastAsia" w:cstheme="minorBidi"/>
+          <w:b w:val="0"/>
+          <w:bCs w:val="0"/>
+          <w:smallCaps w:val="0"/>
+          <w:noProof/>
+          <w:kern w:val="2"/>
+          <w:lang w:val="en-CH" w:eastAsia="en-CH"/>
+          <w14:ligatures w14:val="standardContextual"/>
+        </w:rPr>
+      </w:pPr>
+      <w:r>
+        <w:rPr>
+          <w:lang w:val="en-GB"/>
+        </w:rPr>
+        <w:fldChar w:fldCharType="begin"/>
+      </w:r>
+      <w:r>
+        <w:rPr>
+          <w:lang w:val="en-GB"/>
+        </w:rPr>
+        <w:instrText xml:space="preserve"> TOC \o "1-3" \h \z \u </w:instrText>
+      </w:r>
+      <w:r>
+        <w:rPr>
+          <w:lang w:val="en-GB"/>
+        </w:rPr>
+        <w:fldChar w:fldCharType="separate"/>
+      </w:r>
+      <w:hyperlink w:anchor="_Toc147381355" w:history="1">
+        <w:r>
+          <w:rPr>
+            <w:rStyle w:val="Hyperlink"/>
+            <w:noProof/>
+            <w:lang w:val="en-GB"/>
+          </w:rPr>
+          <w:t>1.</w:t>
+        </w:r>
+        <w:r>
+          <w:rPr>
+            <w:rFonts w:eastAsiaTheme="minorEastAsia" w:cstheme="minorBidi"/>
+            <w:b w:val="0"/>
+            <w:bCs w:val="0"/>
+            <w:smallCaps w:val="0"/>
+            <w:noProof/>
+            <w:kern w:val="2"/>
+            <w:lang w:val="en-CH" w:eastAsia="en-CH"/>
+            <w14:ligatures w14:val="standardContextual"/>
+          </w:rPr>
+          <w:tab/>
+        </w:r>
+        <w:r>
+          <w:rPr>
+            <w:rStyle w:val="Hyperlink"/>
+            <w:noProof/>
+            <w:lang w:val="en-GB"/>
+          </w:rPr>
+          <w:t>Starting Point</w:t>
+        </w:r>
+        <w:r>
+          <w:rPr>
+            <w:noProof/>
+            <w:webHidden/>
+          </w:rPr>
+          <w:tab/>
+        </w:r>
+        <w:r>
+          <w:rPr>
+            <w:noProof/>
+            <w:webHidden/>
+          </w:rPr>
+          <w:fldChar w:fldCharType="begin"/>
+        </w:r>
+        <w:r>
+          <w:rPr>
+            <w:noProof/>
+            <w:webHidden/>
+          </w:rPr>
+          <w:instrText xml:space="preserve"> PAGEREF _Toc147381355 \h </w:instrText>
+        </w:r>
+        <w:r>
+          <w:rPr>
+            <w:noProof/>
+            <w:webHidden/>
+          </w:rPr>
+        </w:r>
+        <w:r>
+          <w:rPr>
+            <w:noProof/>
+            <w:webHidden/>
+          </w:rPr>
+          <w:fldChar w:fldCharType="separate"/>
+        </w:r>
+        <w:r>
+          <w:rPr>
+            <w:noProof/>
+            <w:webHidden/>
+          </w:rPr>
+          <w:t>1</w:t>
+        </w:r>
+        <w:r>
+          <w:rPr>
+            <w:noProof/>
+            <w:webHidden/>
+          </w:rPr>
+          <w:fldChar w:fldCharType="end"/>
+        </w:r>
+      </w:hyperlink>
+    </w:p>
+    <w:p>
+      <w:pPr>
+        <w:pStyle w:val="Verzeichnis2"/>
+        <w:tabs>
+          <w:tab w:val="left" w:pos="390"/>
+          <w:tab w:val="right" w:pos="9062"/>
+        </w:tabs>
+        <w:rPr>
+          <w:rFonts w:eastAsiaTheme="minorEastAsia" w:cstheme="minorBidi"/>
+          <w:b w:val="0"/>
+          <w:bCs w:val="0"/>
+          <w:smallCaps w:val="0"/>
+          <w:noProof/>
+          <w:kern w:val="2"/>
+          <w:lang w:val="en-CH" w:eastAsia="en-CH"/>
+          <w14:ligatures w14:val="standardContextual"/>
+        </w:rPr>
+      </w:pPr>
+      <w:hyperlink w:anchor="_Toc147381356" w:history="1">
+        <w:r>
+          <w:rPr>
+            <w:rStyle w:val="Hyperlink"/>
+            <w:noProof/>
+            <w:lang w:val="en-GB"/>
+          </w:rPr>
+          <w:t>2.</w:t>
+        </w:r>
+        <w:r>
+          <w:rPr>
+            <w:rFonts w:eastAsiaTheme="minorEastAsia" w:cstheme="minorBidi"/>
+            <w:b w:val="0"/>
+            <w:bCs w:val="0"/>
+            <w:smallCaps w:val="0"/>
+            <w:noProof/>
+            <w:kern w:val="2"/>
+            <w:lang w:val="en-CH" w:eastAsia="en-CH"/>
+            <w14:ligatures w14:val="standardContextual"/>
+          </w:rPr>
+          <w:tab/>
+        </w:r>
+        <w:r>
+          <w:rPr>
+            <w:rStyle w:val="Hyperlink"/>
+            <w:noProof/>
+            <w:lang w:val="en-GB"/>
+          </w:rPr>
+          <w:t>People involved</w:t>
+        </w:r>
+        <w:r>
+          <w:rPr>
+            <w:noProof/>
+            <w:webHidden/>
+          </w:rPr>
+          <w:tab/>
+        </w:r>
+        <w:r>
+          <w:rPr>
+            <w:noProof/>
+            <w:webHidden/>
+          </w:rPr>
+          <w:fldChar w:fldCharType="begin"/>
+        </w:r>
+        <w:r>
+          <w:rPr>
+            <w:noProof/>
+            <w:webHidden/>
+          </w:rPr>
+          <w:instrText xml:space="preserve"> PAGEREF _Toc147381356 \h </w:instrText>
+        </w:r>
+        <w:r>
+          <w:rPr>
+            <w:noProof/>
+            <w:webHidden/>
+          </w:rPr>
+        </w:r>
+        <w:r>
+          <w:rPr>
+            <w:noProof/>
+            <w:webHidden/>
+          </w:rPr>
+          <w:fldChar w:fldCharType="separate"/>
+        </w:r>
+        <w:r>
+          <w:rPr>
+            <w:noProof/>
+            <w:webHidden/>
+          </w:rPr>
+          <w:t>1</w:t>
+        </w:r>
+        <w:r>
+          <w:rPr>
+            <w:noProof/>
+            <w:webHidden/>
+          </w:rPr>
+          <w:fldChar w:fldCharType="end"/>
+        </w:r>
+      </w:hyperlink>
+    </w:p>
+    <w:p>
+      <w:pPr>
+        <w:pStyle w:val="Verzeichnis2"/>
+        <w:tabs>
+          <w:tab w:val="left" w:pos="390"/>
+          <w:tab w:val="right" w:pos="9062"/>
+        </w:tabs>
+        <w:rPr>
+          <w:rFonts w:eastAsiaTheme="minorEastAsia" w:cstheme="minorBidi"/>
+          <w:b w:val="0"/>
+          <w:bCs w:val="0"/>
+          <w:smallCaps w:val="0"/>
+          <w:noProof/>
+          <w:kern w:val="2"/>
+          <w:lang w:val="en-CH" w:eastAsia="en-CH"/>
+          <w14:ligatures w14:val="standardContextual"/>
+        </w:rPr>
+      </w:pPr>
+      <w:hyperlink w:anchor="_Toc147381357" w:history="1">
+        <w:r>
+          <w:rPr>
+            <w:rStyle w:val="Hyperlink"/>
+            <w:noProof/>
+            <w:lang w:val="en-GB"/>
+          </w:rPr>
+          <w:t>3.</w:t>
+        </w:r>
+        <w:r>
+          <w:rPr>
+            <w:rFonts w:eastAsiaTheme="minorEastAsia" w:cstheme="minorBidi"/>
+            <w:b w:val="0"/>
+            <w:bCs w:val="0"/>
+            <w:smallCaps w:val="0"/>
+            <w:noProof/>
+            <w:kern w:val="2"/>
+            <w:lang w:val="en-CH" w:eastAsia="en-CH"/>
+            <w14:ligatures w14:val="standardContextual"/>
+          </w:rPr>
+          <w:tab/>
+        </w:r>
+        <w:r>
+          <w:rPr>
+            <w:rStyle w:val="Hyperlink"/>
+            <w:noProof/>
+            <w:lang w:val="en-GB"/>
+          </w:rPr>
+          <w:t>Development and Engine</w:t>
+        </w:r>
+        <w:r>
+          <w:rPr>
+            <w:noProof/>
+            <w:webHidden/>
+          </w:rPr>
+          <w:tab/>
+        </w:r>
+        <w:r>
+          <w:rPr>
+            <w:noProof/>
+            <w:webHidden/>
+          </w:rPr>
+          <w:fldChar w:fldCharType="begin"/>
+        </w:r>
+        <w:r>
+          <w:rPr>
+            <w:noProof/>
+            <w:webHidden/>
+          </w:rPr>
+          <w:instrText xml:space="preserve"> PAGEREF _Toc147381357 \h </w:instrText>
+        </w:r>
+        <w:r>
+          <w:rPr>
+            <w:noProof/>
+            <w:webHidden/>
+          </w:rPr>
+        </w:r>
+        <w:r>
+          <w:rPr>
+            <w:noProof/>
+            <w:webHidden/>
+          </w:rPr>
+          <w:fldChar w:fldCharType="separate"/>
+        </w:r>
+        <w:r>
+          <w:rPr>
+            <w:noProof/>
+            <w:webHidden/>
+          </w:rPr>
+          <w:t>3</w:t>
+        </w:r>
+        <w:r>
+          <w:rPr>
+            <w:noProof/>
+            <w:webHidden/>
+          </w:rPr>
+          <w:fldChar w:fldCharType="end"/>
+        </w:r>
+      </w:hyperlink>
+    </w:p>
+    <w:p>
+      <w:pPr>
+        <w:pStyle w:val="Verzeichnis2"/>
+        <w:tabs>
+          <w:tab w:val="left" w:pos="390"/>
+          <w:tab w:val="right" w:pos="9062"/>
+        </w:tabs>
+        <w:rPr>
+          <w:rFonts w:eastAsiaTheme="minorEastAsia" w:cstheme="minorBidi"/>
+          <w:b w:val="0"/>
+          <w:bCs w:val="0"/>
+          <w:smallCaps w:val="0"/>
+          <w:noProof/>
+          <w:kern w:val="2"/>
+          <w:lang w:val="en-CH" w:eastAsia="en-CH"/>
+          <w14:ligatures w14:val="standardContextual"/>
+        </w:rPr>
+      </w:pPr>
+      <w:hyperlink w:anchor="_Toc147381358" w:history="1">
+        <w:r>
+          <w:rPr>
+            <w:rStyle w:val="Hyperlink"/>
+            <w:noProof/>
+            <w:lang w:val="en-GB"/>
+          </w:rPr>
+          <w:t>4.</w:t>
+        </w:r>
+        <w:r>
+          <w:rPr>
+            <w:rFonts w:eastAsiaTheme="minorEastAsia" w:cstheme="minorBidi"/>
+            <w:b w:val="0"/>
+            <w:bCs w:val="0"/>
+            <w:smallCaps w:val="0"/>
+            <w:noProof/>
+            <w:kern w:val="2"/>
+            <w:lang w:val="en-CH" w:eastAsia="en-CH"/>
+            <w14:ligatures w14:val="standardContextual"/>
+          </w:rPr>
+          <w:tab/>
+        </w:r>
+        <w:r>
+          <w:rPr>
+            <w:rStyle w:val="Hyperlink"/>
+            <w:noProof/>
+            <w:lang w:val="en-GB"/>
+          </w:rPr>
+          <w:t>Core features</w:t>
+        </w:r>
+        <w:r>
+          <w:rPr>
+            <w:noProof/>
+            <w:webHidden/>
+          </w:rPr>
+          <w:tab/>
+        </w:r>
+        <w:r>
+          <w:rPr>
+            <w:noProof/>
+            <w:webHidden/>
+          </w:rPr>
+          <w:fldChar w:fldCharType="begin"/>
+        </w:r>
+        <w:r>
+          <w:rPr>
+            <w:noProof/>
+            <w:webHidden/>
+          </w:rPr>
+          <w:instrText xml:space="preserve"> PAGEREF _Toc147381358 \h </w:instrText>
+        </w:r>
+        <w:r>
+          <w:rPr>
+            <w:noProof/>
+            <w:webHidden/>
+          </w:rPr>
+        </w:r>
+        <w:r>
+          <w:rPr>
+            <w:noProof/>
+            <w:webHidden/>
+          </w:rPr>
+          <w:fldChar w:fldCharType="separate"/>
+        </w:r>
+        <w:r>
+          <w:rPr>
+            <w:noProof/>
+            <w:webHidden/>
+          </w:rPr>
+          <w:t>3</w:t>
+        </w:r>
+        <w:r>
+          <w:rPr>
+            <w:noProof/>
+            <w:webHidden/>
+          </w:rPr>
+          <w:fldChar w:fldCharType="end"/>
+        </w:r>
+      </w:hyperlink>
+    </w:p>
+    <w:p>
+      <w:pPr>
+        <w:pStyle w:val="Verzeichnis2"/>
+        <w:tabs>
+          <w:tab w:val="left" w:pos="390"/>
+          <w:tab w:val="right" w:pos="9062"/>
+        </w:tabs>
+        <w:rPr>
+          <w:rFonts w:eastAsiaTheme="minorEastAsia" w:cstheme="minorBidi"/>
+          <w:b w:val="0"/>
+          <w:bCs w:val="0"/>
+          <w:smallCaps w:val="0"/>
+          <w:noProof/>
+          <w:kern w:val="2"/>
+          <w:lang w:val="en-CH" w:eastAsia="en-CH"/>
+          <w14:ligatures w14:val="standardContextual"/>
+        </w:rPr>
+      </w:pPr>
+      <w:hyperlink w:anchor="_Toc147381359" w:history="1">
+        <w:r>
+          <w:rPr>
+            <w:rStyle w:val="Hyperlink"/>
+            <w:noProof/>
+            <w:lang w:val="en-GB"/>
+          </w:rPr>
+          <w:t>5.</w:t>
+        </w:r>
+        <w:r>
+          <w:rPr>
+            <w:rFonts w:eastAsiaTheme="minorEastAsia" w:cstheme="minorBidi"/>
+            <w:b w:val="0"/>
+            <w:bCs w:val="0"/>
+            <w:smallCaps w:val="0"/>
+            <w:noProof/>
+            <w:kern w:val="2"/>
+            <w:lang w:val="en-CH" w:eastAsia="en-CH"/>
+            <w14:ligatures w14:val="standardContextual"/>
+          </w:rPr>
+          <w:tab/>
+        </w:r>
+        <w:r>
+          <w:rPr>
+            <w:rStyle w:val="Hyperlink"/>
+            <w:noProof/>
+            <w:lang w:val="en-GB"/>
+          </w:rPr>
+          <w:t>Advanced features</w:t>
+        </w:r>
+        <w:r>
+          <w:rPr>
+            <w:noProof/>
+            <w:webHidden/>
+          </w:rPr>
+          <w:tab/>
+        </w:r>
+        <w:r>
+          <w:rPr>
+            <w:noProof/>
+            <w:webHidden/>
+          </w:rPr>
+          <w:fldChar w:fldCharType="begin"/>
+        </w:r>
+        <w:r>
+          <w:rPr>
+            <w:noProof/>
+            <w:webHidden/>
+          </w:rPr>
+          <w:instrText xml:space="preserve"> PAGEREF _Toc147381359 \h </w:instrText>
+        </w:r>
+        <w:r>
+          <w:rPr>
+            <w:noProof/>
+            <w:webHidden/>
+          </w:rPr>
+        </w:r>
+        <w:r>
+          <w:rPr>
+            <w:noProof/>
+            <w:webHidden/>
+          </w:rPr>
+          <w:fldChar w:fldCharType="separate"/>
+        </w:r>
+        <w:r>
+          <w:rPr>
+            <w:noProof/>
+            <w:webHidden/>
+          </w:rPr>
+          <w:t>5</w:t>
+        </w:r>
+        <w:r>
+          <w:rPr>
+            <w:noProof/>
+            <w:webHidden/>
+          </w:rPr>
+          <w:fldChar w:fldCharType="end"/>
+        </w:r>
+      </w:hyperlink>
+    </w:p>
+    <w:p>
+      <w:pPr>
+        <w:pStyle w:val="Verzeichnis2"/>
+        <w:tabs>
+          <w:tab w:val="left" w:pos="390"/>
+          <w:tab w:val="right" w:pos="9062"/>
+        </w:tabs>
+        <w:rPr>
+          <w:rFonts w:eastAsiaTheme="minorEastAsia" w:cstheme="minorBidi"/>
+          <w:b w:val="0"/>
+          <w:bCs w:val="0"/>
+          <w:smallCaps w:val="0"/>
+          <w:noProof/>
+          <w:kern w:val="2"/>
+          <w:lang w:val="en-CH" w:eastAsia="en-CH"/>
+          <w14:ligatures w14:val="standardContextual"/>
+        </w:rPr>
+      </w:pPr>
+      <w:hyperlink w:anchor="_Toc147381360" w:history="1">
+        <w:r>
+          <w:rPr>
+            <w:rStyle w:val="Hyperlink"/>
+            <w:noProof/>
+            <w:lang w:val="en-GB"/>
+          </w:rPr>
+          <w:t>6.</w:t>
+        </w:r>
+        <w:r>
+          <w:rPr>
+            <w:rFonts w:eastAsiaTheme="minorEastAsia" w:cstheme="minorBidi"/>
+            <w:b w:val="0"/>
+            <w:bCs w:val="0"/>
+            <w:smallCaps w:val="0"/>
+            <w:noProof/>
+            <w:kern w:val="2"/>
+            <w:lang w:val="en-CH" w:eastAsia="en-CH"/>
+            <w14:ligatures w14:val="standardContextual"/>
+          </w:rPr>
+          <w:tab/>
+        </w:r>
+        <w:r>
+          <w:rPr>
+            <w:rStyle w:val="Hyperlink"/>
+            <w:noProof/>
+            <w:lang w:val="en-GB"/>
+          </w:rPr>
+          <w:t>Goals</w:t>
+        </w:r>
+        <w:r>
+          <w:rPr>
+            <w:noProof/>
+            <w:webHidden/>
+          </w:rPr>
+          <w:tab/>
+        </w:r>
+        <w:r>
+          <w:rPr>
+            <w:noProof/>
+            <w:webHidden/>
+          </w:rPr>
+          <w:fldChar w:fldCharType="begin"/>
+        </w:r>
+        <w:r>
+          <w:rPr>
+            <w:noProof/>
+            <w:webHidden/>
+          </w:rPr>
+          <w:instrText xml:space="preserve"> PAGEREF _Toc147381360 \h </w:instrText>
+        </w:r>
+        <w:r>
+          <w:rPr>
+            <w:noProof/>
+            <w:webHidden/>
+          </w:rPr>
+        </w:r>
+        <w:r>
+          <w:rPr>
+            <w:noProof/>
+            <w:webHidden/>
+          </w:rPr>
+          <w:fldChar w:fldCharType="separate"/>
+        </w:r>
+        <w:r>
+          <w:rPr>
+            <w:noProof/>
+            <w:webHidden/>
+          </w:rPr>
+          <w:t>6</w:t>
+        </w:r>
+        <w:r>
+          <w:rPr>
+            <w:noProof/>
+            <w:webHidden/>
+          </w:rPr>
+          <w:fldChar w:fldCharType="end"/>
+        </w:r>
+      </w:hyperlink>
+    </w:p>
+    <w:p>
+      <w:pPr>
+        <w:pStyle w:val="Verzeichnis2"/>
+        <w:tabs>
+          <w:tab w:val="left" w:pos="390"/>
+          <w:tab w:val="right" w:pos="9062"/>
+        </w:tabs>
+        <w:rPr>
+          <w:rFonts w:eastAsiaTheme="minorEastAsia" w:cstheme="minorBidi"/>
+          <w:b w:val="0"/>
+          <w:bCs w:val="0"/>
+          <w:smallCaps w:val="0"/>
+          <w:noProof/>
+          <w:kern w:val="2"/>
+          <w:lang w:val="en-CH" w:eastAsia="en-CH"/>
+          <w14:ligatures w14:val="standardContextual"/>
+        </w:rPr>
+      </w:pPr>
+      <w:hyperlink w:anchor="_Toc147381361" w:history="1">
+        <w:r>
+          <w:rPr>
+            <w:rStyle w:val="Hyperlink"/>
+            <w:noProof/>
+            <w:lang w:val="en-GB"/>
+          </w:rPr>
+          <w:t>7.</w:t>
+        </w:r>
+        <w:r>
+          <w:rPr>
+            <w:rFonts w:eastAsiaTheme="minorEastAsia" w:cstheme="minorBidi"/>
+            <w:b w:val="0"/>
+            <w:bCs w:val="0"/>
+            <w:smallCaps w:val="0"/>
+            <w:noProof/>
+            <w:kern w:val="2"/>
+            <w:lang w:val="en-CH" w:eastAsia="en-CH"/>
+            <w14:ligatures w14:val="standardContextual"/>
+          </w:rPr>
+          <w:tab/>
+        </w:r>
+        <w:r>
+          <w:rPr>
+            <w:rStyle w:val="Hyperlink"/>
+            <w:noProof/>
+            <w:lang w:val="en-GB"/>
+          </w:rPr>
+          <w:t>Code and versioning</w:t>
+        </w:r>
+        <w:r>
+          <w:rPr>
+            <w:noProof/>
+            <w:webHidden/>
+          </w:rPr>
+          <w:tab/>
+        </w:r>
+        <w:r>
+          <w:rPr>
+            <w:noProof/>
+            <w:webHidden/>
+          </w:rPr>
+          <w:fldChar w:fldCharType="begin"/>
+        </w:r>
+        <w:r>
+          <w:rPr>
+            <w:noProof/>
+            <w:webHidden/>
+          </w:rPr>
+          <w:instrText xml:space="preserve"> PAGEREF _Toc147381361 \h </w:instrText>
+        </w:r>
+        <w:r>
+          <w:rPr>
+            <w:noProof/>
+            <w:webHidden/>
+          </w:rPr>
+        </w:r>
+        <w:r>
+          <w:rPr>
+            <w:noProof/>
+            <w:webHidden/>
+          </w:rPr>
+          <w:fldChar w:fldCharType="separate"/>
+        </w:r>
+        <w:r>
+          <w:rPr>
+            <w:noProof/>
+            <w:webHidden/>
+          </w:rPr>
+          <w:t>6</w:t>
+        </w:r>
+        <w:r>
+          <w:rPr>
+            <w:noProof/>
+            <w:webHidden/>
+          </w:rPr>
+          <w:fldChar w:fldCharType="end"/>
+        </w:r>
+      </w:hyperlink>
+    </w:p>
+    <w:p>
+      <w:pPr>
+        <w:pStyle w:val="Verzeichnis2"/>
+        <w:tabs>
+          <w:tab w:val="left" w:pos="502"/>
+          <w:tab w:val="right" w:pos="9062"/>
+        </w:tabs>
+        <w:rPr>
+          <w:rFonts w:eastAsiaTheme="minorEastAsia" w:cstheme="minorBidi"/>
+          <w:b w:val="0"/>
+          <w:bCs w:val="0"/>
+          <w:smallCaps w:val="0"/>
+          <w:noProof/>
+          <w:kern w:val="2"/>
+          <w:lang w:val="en-CH" w:eastAsia="en-CH"/>
+          <w14:ligatures w14:val="standardContextual"/>
+        </w:rPr>
+      </w:pPr>
+      <w:hyperlink w:anchor="_Toc147381362" w:history="1">
+        <w:r>
+          <w:rPr>
+            <w:rStyle w:val="Hyperlink"/>
+            <w:noProof/>
+            <w:lang w:val="en-GB"/>
+          </w:rPr>
+          <w:t>7.1</w:t>
+        </w:r>
+        <w:r>
+          <w:rPr>
+            <w:rFonts w:eastAsiaTheme="minorEastAsia" w:cstheme="minorBidi"/>
+            <w:b w:val="0"/>
+            <w:bCs w:val="0"/>
+            <w:smallCaps w:val="0"/>
+            <w:noProof/>
+            <w:kern w:val="2"/>
+            <w:lang w:val="en-CH" w:eastAsia="en-CH"/>
+            <w14:ligatures w14:val="standardContextual"/>
+          </w:rPr>
+          <w:tab/>
+        </w:r>
+        <w:r>
+          <w:rPr>
+            <w:rStyle w:val="Hyperlink"/>
+            <w:noProof/>
+            <w:lang w:val="en-GB"/>
+          </w:rPr>
+          <w:t>GUI development</w:t>
+        </w:r>
+        <w:r>
+          <w:rPr>
+            <w:noProof/>
+            <w:webHidden/>
+          </w:rPr>
+          <w:tab/>
+        </w:r>
+        <w:r>
+          <w:rPr>
+            <w:noProof/>
+            <w:webHidden/>
+          </w:rPr>
+          <w:fldChar w:fldCharType="begin"/>
+        </w:r>
+        <w:r>
+          <w:rPr>
+            <w:noProof/>
+            <w:webHidden/>
+          </w:rPr>
+          <w:instrText xml:space="preserve"> PAGEREF _Toc147381362 \h </w:instrText>
+        </w:r>
+        <w:r>
+          <w:rPr>
+            <w:noProof/>
+            <w:webHidden/>
+          </w:rPr>
+        </w:r>
+        <w:r>
+          <w:rPr>
+            <w:noProof/>
+            <w:webHidden/>
+          </w:rPr>
+          <w:fldChar w:fldCharType="separate"/>
+        </w:r>
+        <w:r>
+          <w:rPr>
+            <w:noProof/>
+            <w:webHidden/>
+          </w:rPr>
+          <w:t>7</w:t>
+        </w:r>
+        <w:r>
+          <w:rPr>
+            <w:noProof/>
+            <w:webHidden/>
+          </w:rPr>
+          <w:fldChar w:fldCharType="end"/>
+        </w:r>
+      </w:hyperlink>
+    </w:p>
+    <w:p>
+      <w:pPr>
+        <w:pStyle w:val="Verzeichnis2"/>
+        <w:tabs>
+          <w:tab w:val="left" w:pos="390"/>
+          <w:tab w:val="right" w:pos="9062"/>
+        </w:tabs>
+        <w:rPr>
+          <w:rFonts w:eastAsiaTheme="minorEastAsia" w:cstheme="minorBidi"/>
+          <w:b w:val="0"/>
+          <w:bCs w:val="0"/>
+          <w:smallCaps w:val="0"/>
+          <w:noProof/>
+          <w:kern w:val="2"/>
+          <w:lang w:val="en-CH" w:eastAsia="en-CH"/>
+          <w14:ligatures w14:val="standardContextual"/>
+        </w:rPr>
+      </w:pPr>
+      <w:hyperlink w:anchor="_Toc147381363" w:history="1">
+        <w:r>
+          <w:rPr>
+            <w:rStyle w:val="Hyperlink"/>
+            <w:noProof/>
+            <w:lang w:val="en-GB"/>
+          </w:rPr>
+          <w:t>8.</w:t>
+        </w:r>
+        <w:r>
+          <w:rPr>
+            <w:rFonts w:eastAsiaTheme="minorEastAsia" w:cstheme="minorBidi"/>
+            <w:b w:val="0"/>
+            <w:bCs w:val="0"/>
+            <w:smallCaps w:val="0"/>
+            <w:noProof/>
+            <w:kern w:val="2"/>
+            <w:lang w:val="en-CH" w:eastAsia="en-CH"/>
+            <w14:ligatures w14:val="standardContextual"/>
+          </w:rPr>
+          <w:tab/>
+        </w:r>
+        <w:r>
+          <w:rPr>
+            <w:rStyle w:val="Hyperlink"/>
+            <w:noProof/>
+            <w:lang w:val="en-GB"/>
+          </w:rPr>
+          <w:t>Logging</w:t>
+        </w:r>
+        <w:r>
+          <w:rPr>
+            <w:noProof/>
+            <w:webHidden/>
+          </w:rPr>
+          <w:tab/>
+        </w:r>
+        <w:r>
+          <w:rPr>
+            <w:noProof/>
+            <w:webHidden/>
+          </w:rPr>
+          <w:fldChar w:fldCharType="begin"/>
+        </w:r>
+        <w:r>
+          <w:rPr>
+            <w:noProof/>
+            <w:webHidden/>
+          </w:rPr>
+          <w:instrText xml:space="preserve"> PAGEREF _Toc147381363 \h </w:instrText>
+        </w:r>
+        <w:r>
+          <w:rPr>
+            <w:noProof/>
+            <w:webHidden/>
+          </w:rPr>
+        </w:r>
+        <w:r>
+          <w:rPr>
+            <w:noProof/>
+            <w:webHidden/>
+          </w:rPr>
+          <w:fldChar w:fldCharType="separate"/>
+        </w:r>
+        <w:r>
+          <w:rPr>
+            <w:noProof/>
+            <w:webHidden/>
+          </w:rPr>
+          <w:t>9</w:t>
+        </w:r>
+        <w:r>
+          <w:rPr>
+            <w:noProof/>
+            <w:webHidden/>
+          </w:rPr>
+          <w:fldChar w:fldCharType="end"/>
+        </w:r>
+      </w:hyperlink>
+    </w:p>
+    <w:p>
+      <w:pPr>
+        <w:pStyle w:val="Verzeichnis2"/>
+        <w:tabs>
+          <w:tab w:val="left" w:pos="390"/>
+          <w:tab w:val="right" w:pos="9062"/>
+        </w:tabs>
+        <w:rPr>
+          <w:rFonts w:eastAsiaTheme="minorEastAsia" w:cstheme="minorBidi"/>
+          <w:b w:val="0"/>
+          <w:bCs w:val="0"/>
+          <w:smallCaps w:val="0"/>
+          <w:noProof/>
+          <w:kern w:val="2"/>
+          <w:lang w:val="en-CH" w:eastAsia="en-CH"/>
+          <w14:ligatures w14:val="standardContextual"/>
+        </w:rPr>
+      </w:pPr>
+      <w:hyperlink w:anchor="_Toc147381364" w:history="1">
+        <w:r>
+          <w:rPr>
+            <w:rStyle w:val="Hyperlink"/>
+            <w:noProof/>
+            <w:lang w:val="en-GB"/>
+          </w:rPr>
+          <w:t>9.</w:t>
+        </w:r>
+        <w:r>
+          <w:rPr>
+            <w:rFonts w:eastAsiaTheme="minorEastAsia" w:cstheme="minorBidi"/>
+            <w:b w:val="0"/>
+            <w:bCs w:val="0"/>
+            <w:smallCaps w:val="0"/>
+            <w:noProof/>
+            <w:kern w:val="2"/>
+            <w:lang w:val="en-CH" w:eastAsia="en-CH"/>
+            <w14:ligatures w14:val="standardContextual"/>
+          </w:rPr>
+          <w:tab/>
+        </w:r>
+        <w:r>
+          <w:rPr>
+            <w:rStyle w:val="Hyperlink"/>
+            <w:noProof/>
+            <w:lang w:val="en-GB"/>
+          </w:rPr>
+          <w:t>Sprite and labelling issues in GitHub</w:t>
+        </w:r>
+        <w:r>
+          <w:rPr>
+            <w:noProof/>
+            <w:webHidden/>
+          </w:rPr>
+          <w:tab/>
+        </w:r>
+        <w:r>
+          <w:rPr>
+            <w:noProof/>
+            <w:webHidden/>
+          </w:rPr>
+          <w:fldChar w:fldCharType="begin"/>
+        </w:r>
+        <w:r>
+          <w:rPr>
+            <w:noProof/>
+            <w:webHidden/>
+          </w:rPr>
+          <w:instrText xml:space="preserve"> PAGEREF _Toc147381364 \h </w:instrText>
+        </w:r>
+        <w:r>
+          <w:rPr>
+            <w:noProof/>
+            <w:webHidden/>
+          </w:rPr>
+        </w:r>
+        <w:r>
+          <w:rPr>
+            <w:noProof/>
+            <w:webHidden/>
+          </w:rPr>
+          <w:fldChar w:fldCharType="separate"/>
+        </w:r>
+        <w:r>
+          <w:rPr>
+            <w:noProof/>
+            <w:webHidden/>
+          </w:rPr>
+          <w:t>9</w:t>
+        </w:r>
+        <w:r>
+          <w:rPr>
+            <w:noProof/>
+            <w:webHidden/>
+          </w:rPr>
+          <w:fldChar w:fldCharType="end"/>
+        </w:r>
+      </w:hyperlink>
+    </w:p>
+    <w:p>
+      <w:pPr>
+        <w:pStyle w:val="Verzeichnis2"/>
+        <w:tabs>
+          <w:tab w:val="left" w:pos="502"/>
+          <w:tab w:val="right" w:pos="9062"/>
+        </w:tabs>
+        <w:rPr>
+          <w:rFonts w:eastAsiaTheme="minorEastAsia" w:cstheme="minorBidi"/>
+          <w:b w:val="0"/>
+          <w:bCs w:val="0"/>
+          <w:smallCaps w:val="0"/>
+          <w:noProof/>
+          <w:kern w:val="2"/>
+          <w:lang w:val="en-CH" w:eastAsia="en-CH"/>
+          <w14:ligatures w14:val="standardContextual"/>
+        </w:rPr>
+      </w:pPr>
+      <w:hyperlink w:anchor="_Toc147381365" w:history="1">
+        <w:r>
+          <w:rPr>
+            <w:rStyle w:val="Hyperlink"/>
+            <w:noProof/>
+            <w:lang w:val="en-GB"/>
+          </w:rPr>
+          <w:t>10.</w:t>
+        </w:r>
+        <w:r>
+          <w:rPr>
+            <w:rFonts w:eastAsiaTheme="minorEastAsia" w:cstheme="minorBidi"/>
+            <w:b w:val="0"/>
+            <w:bCs w:val="0"/>
+            <w:smallCaps w:val="0"/>
+            <w:noProof/>
+            <w:kern w:val="2"/>
+            <w:lang w:val="en-CH" w:eastAsia="en-CH"/>
+            <w14:ligatures w14:val="standardContextual"/>
+          </w:rPr>
+          <w:tab/>
+        </w:r>
+        <w:r>
+          <w:rPr>
+            <w:rStyle w:val="Hyperlink"/>
+            <w:noProof/>
+            <w:lang w:val="en-GB"/>
+          </w:rPr>
+          <w:t>Mock-up</w:t>
+        </w:r>
+        <w:r>
+          <w:rPr>
+            <w:noProof/>
+            <w:webHidden/>
+          </w:rPr>
+          <w:tab/>
+        </w:r>
+        <w:r>
+          <w:rPr>
+            <w:noProof/>
+            <w:webHidden/>
+          </w:rPr>
+          <w:fldChar w:fldCharType="begin"/>
+        </w:r>
+        <w:r>
+          <w:rPr>
+            <w:noProof/>
+            <w:webHidden/>
+          </w:rPr>
+          <w:instrText xml:space="preserve"> PAGEREF _Toc147381365 \h </w:instrText>
+        </w:r>
+        <w:r>
+          <w:rPr>
+            <w:noProof/>
+            <w:webHidden/>
+          </w:rPr>
+        </w:r>
+        <w:r>
+          <w:rPr>
+            <w:noProof/>
+            <w:webHidden/>
+          </w:rPr>
+          <w:fldChar w:fldCharType="separate"/>
+        </w:r>
+        <w:r>
+          <w:rPr>
+            <w:noProof/>
+            <w:webHidden/>
+          </w:rPr>
+          <w:t>12</w:t>
+        </w:r>
+        <w:r>
+          <w:rPr>
+            <w:noProof/>
+            <w:webHidden/>
+          </w:rPr>
+          <w:fldChar w:fldCharType="end"/>
+        </w:r>
+      </w:hyperlink>
+    </w:p>
+    <w:p>
+      <w:pPr>
+        <w:pStyle w:val="Verzeichnis2"/>
+        <w:tabs>
+          <w:tab w:val="left" w:pos="502"/>
+          <w:tab w:val="right" w:pos="9062"/>
+        </w:tabs>
+        <w:rPr>
+          <w:rFonts w:eastAsiaTheme="minorEastAsia" w:cstheme="minorBidi"/>
+          <w:b w:val="0"/>
+          <w:bCs w:val="0"/>
+          <w:smallCaps w:val="0"/>
+          <w:noProof/>
+          <w:kern w:val="2"/>
+          <w:lang w:val="en-CH" w:eastAsia="en-CH"/>
+          <w14:ligatures w14:val="standardContextual"/>
+        </w:rPr>
+      </w:pPr>
+      <w:hyperlink w:anchor="_Toc147381366" w:history="1">
+        <w:r>
+          <w:rPr>
+            <w:rStyle w:val="Hyperlink"/>
+            <w:noProof/>
+            <w:lang w:val="en-GB"/>
+          </w:rPr>
+          <w:t>11.</w:t>
+        </w:r>
+        <w:r>
+          <w:rPr>
+            <w:rFonts w:eastAsiaTheme="minorEastAsia" w:cstheme="minorBidi"/>
+            <w:b w:val="0"/>
+            <w:bCs w:val="0"/>
+            <w:smallCaps w:val="0"/>
+            <w:noProof/>
+            <w:kern w:val="2"/>
+            <w:lang w:val="en-CH" w:eastAsia="en-CH"/>
+            <w14:ligatures w14:val="standardContextual"/>
+          </w:rPr>
+          <w:tab/>
+        </w:r>
+        <w:r>
+          <w:rPr>
+            <w:rStyle w:val="Hyperlink"/>
+            <w:noProof/>
+            <w:lang w:val="en-GB"/>
+          </w:rPr>
+          <w:t>Finances and Compensation</w:t>
+        </w:r>
+        <w:r>
+          <w:rPr>
+            <w:noProof/>
+            <w:webHidden/>
+          </w:rPr>
+          <w:tab/>
+        </w:r>
+        <w:r>
+          <w:rPr>
+            <w:noProof/>
+            <w:webHidden/>
+          </w:rPr>
+          <w:fldChar w:fldCharType="begin"/>
+        </w:r>
+        <w:r>
+          <w:rPr>
+            <w:noProof/>
+            <w:webHidden/>
+          </w:rPr>
+          <w:instrText xml:space="preserve"> PAGEREF _Toc147381366 \h </w:instrText>
+        </w:r>
+        <w:r>
+          <w:rPr>
+            <w:noProof/>
+            <w:webHidden/>
+          </w:rPr>
+        </w:r>
+        <w:r>
+          <w:rPr>
+            <w:noProof/>
+            <w:webHidden/>
+          </w:rPr>
+          <w:fldChar w:fldCharType="separate"/>
+        </w:r>
+        <w:r>
+          <w:rPr>
+            <w:noProof/>
+            <w:webHidden/>
+          </w:rPr>
+          <w:t>12</w:t>
+        </w:r>
+        <w:r>
+          <w:rPr>
+            <w:noProof/>
+            <w:webHidden/>
+          </w:rPr>
+          <w:fldChar w:fldCharType="end"/>
+        </w:r>
+      </w:hyperlink>
+    </w:p>
+    <w:p>
+      <w:pPr>
+        <w:rPr>
+          <w:lang w:val="en-GB"/>
+        </w:rPr>
+      </w:pPr>
+      <w:r>
+        <w:rPr>
+          <w:lang w:val="en-GB"/>
+        </w:rPr>
+        <w:fldChar w:fldCharType="end"/>
+      </w:r>
+    </w:p>
+    <w:p>
+      <w:pPr>
+        <w:rPr>
+          <w:lang w:val="en-GB"/>
+        </w:rPr>
+      </w:pPr>
+      <w:r>
+        <w:rPr>
+          <w:lang w:val="en-GB"/>
+        </w:rPr>
+        <w:br w:type="page"/>
       </w:r>
     </w:p>
     <w:p>
@@ -70,6 +1338,7 @@
           <w:lang w:val="en-GB"/>
         </w:rPr>
       </w:pPr>
+      <w:bookmarkStart w:id="0" w:name="_Toc147381355"/>
       <w:r>
         <w:rPr>
           <w:b/>
@@ -79,8 +1348,10 @@
           <w:szCs w:val="28"/>
           <w:lang w:val="en-GB"/>
         </w:rPr>
+        <w:lastRenderedPageBreak/>
         <w:t>Starting Point</w:t>
       </w:r>
+      <w:bookmarkEnd w:id="0"/>
     </w:p>
     <w:p>
       <w:pPr>
@@ -162,6 +1433,7 @@
           <w:lang w:val="en-GB"/>
         </w:rPr>
       </w:pPr>
+      <w:bookmarkStart w:id="1" w:name="_Toc147381356"/>
       <w:r>
         <w:rPr>
           <w:b/>
@@ -173,6 +1445,7 @@
         </w:rPr>
         <w:t>People involved</w:t>
       </w:r>
+      <w:bookmarkEnd w:id="1"/>
     </w:p>
     <w:p>
       <w:pPr>
@@ -360,28 +1633,12 @@
                 <w:lang w:val="en-GB"/>
               </w:rPr>
             </w:pPr>
-            <w:proofErr w:type="spellStart"/>
-            <w:r>
-              <w:rPr>
-                <w:lang w:val="en-GB"/>
-              </w:rPr>
-              <w:t>Dulla</w:t>
-            </w:r>
-            <w:proofErr w:type="spellEnd"/>
-            <w:r>
-              <w:rPr>
-                <w:lang w:val="en-GB"/>
-              </w:rPr>
-              <w:t xml:space="preserve"> </w:t>
-            </w:r>
-            <w:proofErr w:type="spellStart"/>
-            <w:r>
-              <w:rPr>
-                <w:lang w:val="en-GB"/>
-              </w:rPr>
-              <w:t>Kastriot</w:t>
-            </w:r>
-            <w:proofErr w:type="spellEnd"/>
+            <w:r>
+              <w:rPr>
+                <w:lang w:val="en-GB"/>
+              </w:rPr>
+              <w:t>Dulla Kastriot</w:t>
+            </w:r>
           </w:p>
         </w:tc>
         <w:tc>
@@ -459,14 +1716,7 @@
               <w:rPr>
                 <w:lang w:val="en-GB"/>
               </w:rPr>
-              <w:t xml:space="preserve"> it’s the game director that approves or </w:t>
-            </w:r>
-            <w:r>
-              <w:rPr>
-                <w:lang w:val="en-GB"/>
-              </w:rPr>
-              <w:lastRenderedPageBreak/>
-              <w:t>declines features and he oversees changes to the story.</w:t>
+              <w:t xml:space="preserve"> it’s the game director that approves or declines features and he oversees changes to the story.</w:t>
             </w:r>
           </w:p>
         </w:tc>
@@ -482,29 +1732,12 @@
                 <w:lang w:val="en-GB"/>
               </w:rPr>
             </w:pPr>
-            <w:proofErr w:type="spellStart"/>
-            <w:r>
-              <w:rPr>
-                <w:lang w:val="en-GB"/>
-              </w:rPr>
-              <w:lastRenderedPageBreak/>
-              <w:t>Dulla</w:t>
-            </w:r>
-            <w:proofErr w:type="spellEnd"/>
-            <w:r>
-              <w:rPr>
-                <w:lang w:val="en-GB"/>
-              </w:rPr>
-              <w:t xml:space="preserve"> </w:t>
-            </w:r>
-            <w:proofErr w:type="spellStart"/>
-            <w:r>
-              <w:rPr>
-                <w:lang w:val="en-GB"/>
-              </w:rPr>
-              <w:t>Kastriot</w:t>
-            </w:r>
-            <w:proofErr w:type="spellEnd"/>
+            <w:r>
+              <w:rPr>
+                <w:lang w:val="en-GB"/>
+              </w:rPr>
+              <w:t>Dulla Kastriot</w:t>
+            </w:r>
           </w:p>
         </w:tc>
         <w:tc>
@@ -569,28 +1802,12 @@
                 <w:lang w:val="en-GB"/>
               </w:rPr>
             </w:pPr>
-            <w:proofErr w:type="spellStart"/>
-            <w:r>
-              <w:rPr>
-                <w:lang w:val="en-GB"/>
-              </w:rPr>
-              <w:t>Dulla</w:t>
-            </w:r>
-            <w:proofErr w:type="spellEnd"/>
-            <w:r>
-              <w:rPr>
-                <w:lang w:val="en-GB"/>
-              </w:rPr>
-              <w:t xml:space="preserve"> </w:t>
-            </w:r>
-            <w:proofErr w:type="spellStart"/>
-            <w:r>
-              <w:rPr>
-                <w:lang w:val="en-GB"/>
-              </w:rPr>
-              <w:t>Kastriot</w:t>
-            </w:r>
-            <w:proofErr w:type="spellEnd"/>
+            <w:r>
+              <w:rPr>
+                <w:lang w:val="en-GB"/>
+              </w:rPr>
+              <w:t>Dulla Kastriot</w:t>
+            </w:r>
           </w:p>
         </w:tc>
         <w:tc>
@@ -632,7 +1849,14 @@
               <w:rPr>
                 <w:lang w:val="en-GB"/>
               </w:rPr>
-              <w:t>The assistant story designer assists the lead story designer to write the story of the project. He makes sure that there are no inconsistencies or plot holes in the story.</w:t>
+              <w:t xml:space="preserve">The assistant story designer assists the lead story designer to write the story of the </w:t>
+            </w:r>
+            <w:r>
+              <w:rPr>
+                <w:lang w:val="en-GB"/>
+              </w:rPr>
+              <w:lastRenderedPageBreak/>
+              <w:t>project. He makes sure that there are no inconsistencies or plot holes in the story.</w:t>
             </w:r>
           </w:p>
         </w:tc>
@@ -648,28 +1872,13 @@
                 <w:lang w:val="en-GB"/>
               </w:rPr>
             </w:pPr>
-            <w:proofErr w:type="spellStart"/>
-            <w:r>
-              <w:rPr>
-                <w:lang w:val="en-GB"/>
-              </w:rPr>
-              <w:t>Dulla</w:t>
-            </w:r>
-            <w:proofErr w:type="spellEnd"/>
-            <w:r>
-              <w:rPr>
-                <w:lang w:val="en-GB"/>
-              </w:rPr>
-              <w:t xml:space="preserve"> </w:t>
-            </w:r>
-            <w:proofErr w:type="spellStart"/>
-            <w:r>
-              <w:rPr>
-                <w:lang w:val="en-GB"/>
-              </w:rPr>
-              <w:t>Kastriot</w:t>
-            </w:r>
-            <w:proofErr w:type="spellEnd"/>
+            <w:r>
+              <w:rPr>
+                <w:lang w:val="en-GB"/>
+              </w:rPr>
+              <w:lastRenderedPageBreak/>
+              <w:t>Dulla Kastriot</w:t>
+            </w:r>
           </w:p>
         </w:tc>
         <w:tc>
@@ -963,6 +2172,7 @@
           <w:lang w:val="en-GB"/>
         </w:rPr>
       </w:pPr>
+      <w:bookmarkStart w:id="2" w:name="_Toc147381357"/>
       <w:r>
         <w:rPr>
           <w:b/>
@@ -975,6 +2185,7 @@
         <w:lastRenderedPageBreak/>
         <w:t>Development and Engine</w:t>
       </w:r>
+      <w:bookmarkEnd w:id="2"/>
     </w:p>
     <w:p>
       <w:pPr>
@@ -1062,6 +2273,7 @@
           <w:lang w:val="en-GB"/>
         </w:rPr>
       </w:pPr>
+      <w:bookmarkStart w:id="3" w:name="_Toc147381358"/>
       <w:r>
         <w:rPr>
           <w:b/>
@@ -1095,6 +2307,7 @@
         </w:rPr>
         <w:t>eatures</w:t>
       </w:r>
+      <w:bookmarkEnd w:id="3"/>
     </w:p>
     <w:p>
       <w:pPr>
@@ -1712,21 +2925,7 @@
               <w:rPr>
                 <w:lang w:val="en-GB"/>
               </w:rPr>
-              <w:t xml:space="preserve">re should be multiple checkpoints where the game is automatically </w:t>
-            </w:r>
-            <w:proofErr w:type="gramStart"/>
-            <w:r>
-              <w:rPr>
-                <w:lang w:val="en-GB"/>
-              </w:rPr>
-              <w:t>save</w:t>
-            </w:r>
-            <w:proofErr w:type="gramEnd"/>
-            <w:r>
-              <w:rPr>
-                <w:lang w:val="en-GB"/>
-              </w:rPr>
-              <w:t xml:space="preserve">. </w:t>
+              <w:t xml:space="preserve">re should be multiple checkpoints where the game is automatically save. </w:t>
             </w:r>
             <w:r>
               <w:rPr>
@@ -2373,6 +3572,7 @@
           <w:lang w:val="en-GB"/>
         </w:rPr>
       </w:pPr>
+      <w:bookmarkStart w:id="4" w:name="_Toc147381359"/>
       <w:r>
         <w:rPr>
           <w:b/>
@@ -2396,6 +3596,7 @@
         </w:rPr>
         <w:t>features</w:t>
       </w:r>
+      <w:bookmarkEnd w:id="4"/>
     </w:p>
     <w:p>
       <w:r>
@@ -3590,6 +4791,7 @@
           <w:lang w:val="en-GB"/>
         </w:rPr>
       </w:pPr>
+      <w:bookmarkStart w:id="5" w:name="_Toc147381360"/>
       <w:r>
         <w:rPr>
           <w:b/>
@@ -3601,6 +4803,7 @@
         </w:rPr>
         <w:t>Goals</w:t>
       </w:r>
+      <w:bookmarkEnd w:id="5"/>
     </w:p>
     <w:p>
       <w:pPr>
@@ -3661,6 +4864,7 @@
           <w:lang w:val="en-GB"/>
         </w:rPr>
       </w:pPr>
+      <w:bookmarkStart w:id="6" w:name="_Toc147381361"/>
       <w:r>
         <w:rPr>
           <w:b/>
@@ -3683,6 +4887,7 @@
         </w:rPr>
         <w:t>and versioning</w:t>
       </w:r>
+      <w:bookmarkEnd w:id="6"/>
     </w:p>
     <w:p>
       <w:pPr>
@@ -3881,15 +5086,7 @@
           <w:rStyle w:val="rynqvb"/>
           <w:lang w:val="en"/>
         </w:rPr>
-        <w:t>/</w:t>
-      </w:r>
-      <w:proofErr w:type="spellStart"/>
-      <w:r>
-        <w:rPr>
-          <w:rStyle w:val="rynqvb"/>
-          <w:lang w:val="en"/>
-        </w:rPr>
-        <w:t>m</w:t>
+        <w:t>/m</w:t>
       </w:r>
       <w:r>
         <w:rPr>
@@ -3910,15 +5107,7 @@
           <w:rStyle w:val="rynqvb"/>
           <w:lang w:val="en"/>
         </w:rPr>
-        <w:t>enu</w:t>
-      </w:r>
-      <w:proofErr w:type="spellEnd"/>
-      <w:r>
-        <w:rPr>
-          <w:rStyle w:val="rynqvb"/>
-          <w:lang w:val="en"/>
-        </w:rPr>
-        <w:t>.</w:t>
+        <w:t>enu.</w:t>
       </w:r>
     </w:p>
     <w:p>
@@ -3929,7 +5118,7 @@
           <w:numId w:val="4"/>
         </w:numPr>
         <w:rPr>
-          <w:rStyle w:val="rynqvb"/>
+          <w:rStyle w:val="hwtze"/>
           <w:lang w:val="en-GB"/>
         </w:rPr>
       </w:pPr>
@@ -3959,6 +5148,7 @@
           <w:rStyle w:val="rynqvb"/>
           <w:b/>
           <w:bCs/>
+          <w:color w:val="5B9BD5" w:themeColor="accent5"/>
           <w:lang w:val="en"/>
         </w:rPr>
         <w:t>feature</w:t>
@@ -3968,6 +5158,7 @@
           <w:rStyle w:val="rynqvb"/>
           <w:b/>
           <w:bCs/>
+          <w:color w:val="70AD47" w:themeColor="accent6"/>
           <w:lang w:val="en"/>
         </w:rPr>
         <w:t>/</w:t>
@@ -3979,21 +5170,15 @@
           <w:bCs/>
           <w:lang w:val="en"/>
         </w:rPr>
-        <w:t>&lt;work&gt;</w:t>
-      </w:r>
-      <w:r>
-        <w:rPr>
-          <w:rStyle w:val="rynqvb"/>
-          <w:lang w:val="en"/>
-        </w:rPr>
-        <w:t>.</w:t>
-      </w:r>
-      <w:r>
-        <w:rPr>
-          <w:rStyle w:val="hwtze"/>
-          <w:lang w:val="en"/>
-        </w:rPr>
-        <w:t xml:space="preserve"> </w:t>
+        <w:t>[</w:t>
+      </w:r>
+      <w:r>
+        <w:rPr>
+          <w:rStyle w:val="rynqvb"/>
+          <w:color w:val="5B9BD5" w:themeColor="accent5"/>
+          <w:lang w:val="en-US"/>
+        </w:rPr>
+        <w:t>userstory title</w:t>
       </w:r>
       <w:r>
         <w:rPr>
@@ -4002,6 +5187,92 @@
           <w:bCs/>
           <w:lang w:val="en"/>
         </w:rPr>
+        <w:t>]</w:t>
+      </w:r>
+      <w:r>
+        <w:rPr>
+          <w:rStyle w:val="rynqvb"/>
+          <w:b/>
+          <w:bCs/>
+          <w:color w:val="70AD47" w:themeColor="accent6"/>
+          <w:lang w:val="en"/>
+        </w:rPr>
+        <w:t>_</w:t>
+      </w:r>
+      <w:r>
+        <w:rPr>
+          <w:rStyle w:val="rynqvb"/>
+          <w:b/>
+          <w:bCs/>
+          <w:lang w:val="en"/>
+        </w:rPr>
+        <w:t>[</w:t>
+      </w:r>
+      <w:r>
+        <w:rPr>
+          <w:rStyle w:val="rynqvb"/>
+          <w:color w:val="5B9BD5" w:themeColor="accent5"/>
+          <w:lang w:val="en"/>
+        </w:rPr>
+        <w:t>userstory</w:t>
+      </w:r>
+      <w:r>
+        <w:rPr>
+          <w:rStyle w:val="rynqvb"/>
+          <w:b/>
+          <w:bCs/>
+          <w:color w:val="5B9BD5" w:themeColor="accent5"/>
+          <w:lang w:val="en"/>
+        </w:rPr>
+        <w:t xml:space="preserve"> </w:t>
+      </w:r>
+      <w:r>
+        <w:rPr>
+          <w:rStyle w:val="rynqvb"/>
+          <w:color w:val="5B9BD5" w:themeColor="accent5"/>
+          <w:lang w:val="en"/>
+        </w:rPr>
+        <w:t>number</w:t>
+      </w:r>
+      <w:r>
+        <w:rPr>
+          <w:rStyle w:val="rynqvb"/>
+          <w:b/>
+          <w:bCs/>
+          <w:lang w:val="en"/>
+        </w:rPr>
+        <w:t>]</w:t>
+      </w:r>
+      <w:r>
+        <w:rPr>
+          <w:rStyle w:val="rynqvb"/>
+          <w:lang w:val="en"/>
+        </w:rPr>
+        <w:t>.</w:t>
+      </w:r>
+      <w:r>
+        <w:rPr>
+          <w:rStyle w:val="hwtze"/>
+          <w:lang w:val="en"/>
+        </w:rPr>
+        <w:t xml:space="preserve"> </w:t>
+      </w:r>
+    </w:p>
+    <w:p>
+      <w:pPr>
+        <w:pStyle w:val="Listenabsatz"/>
+        <w:rPr>
+          <w:rStyle w:val="rynqvb"/>
+          <w:lang w:val="en-GB"/>
+        </w:rPr>
+      </w:pPr>
+      <w:r>
+        <w:rPr>
+          <w:rStyle w:val="rynqvb"/>
+          <w:b/>
+          <w:bCs/>
+          <w:lang w:val="en"/>
+        </w:rPr>
         <w:t>Example</w:t>
       </w:r>
       <w:r>
@@ -4009,26 +5280,28 @@
           <w:rStyle w:val="rynqvb"/>
           <w:lang w:val="en"/>
         </w:rPr>
-        <w:t>: feature</w:t>
-      </w:r>
-      <w:r>
-        <w:rPr>
-          <w:rStyle w:val="rynqvb"/>
-          <w:lang w:val="en"/>
-        </w:rPr>
-        <w:t>/</w:t>
-      </w:r>
-      <w:proofErr w:type="spellStart"/>
-      <w:r>
-        <w:rPr>
-          <w:rStyle w:val="rynqvb"/>
-          <w:lang w:val="en"/>
-        </w:rPr>
-        <w:t>m</w:t>
-      </w:r>
-      <w:r>
-        <w:rPr>
-          <w:rStyle w:val="rynqvb"/>
+        <w:t xml:space="preserve">: </w:t>
+      </w:r>
+      <w:r>
+        <w:rPr>
+          <w:rStyle w:val="rynqvb"/>
+          <w:color w:val="5B9BD5" w:themeColor="accent5"/>
+          <w:lang w:val="en"/>
+        </w:rPr>
+        <w:t>feature</w:t>
+      </w:r>
+      <w:r>
+        <w:rPr>
+          <w:rStyle w:val="rynqvb"/>
+          <w:color w:val="5B9BD5" w:themeColor="accent5"/>
+          <w:lang w:val="en"/>
+        </w:rPr>
+        <w:t>/m</w:t>
+      </w:r>
+      <w:r>
+        <w:rPr>
+          <w:rStyle w:val="rynqvb"/>
+          <w:color w:val="5B9BD5" w:themeColor="accent5"/>
           <w:lang w:val="en"/>
         </w:rPr>
         <w:t>ain</w:t>
@@ -4036,6 +5309,7 @@
       <w:r>
         <w:rPr>
           <w:rStyle w:val="rynqvb"/>
+          <w:color w:val="5B9BD5" w:themeColor="accent5"/>
           <w:lang w:val="en"/>
         </w:rPr>
         <w:t>M</w:t>
@@ -4043,17 +5317,18 @@
       <w:r>
         <w:rPr>
           <w:rStyle w:val="rynqvb"/>
+          <w:color w:val="5B9BD5" w:themeColor="accent5"/>
           <w:lang w:val="en"/>
         </w:rPr>
         <w:t>enu</w:t>
       </w:r>
-      <w:proofErr w:type="spellEnd"/>
-      <w:r>
-        <w:rPr>
-          <w:rStyle w:val="rynqvb"/>
-          <w:lang w:val="en"/>
-        </w:rPr>
-        <w:t>.</w:t>
+      <w:r>
+        <w:rPr>
+          <w:rStyle w:val="rynqvb"/>
+          <w:color w:val="5B9BD5" w:themeColor="accent5"/>
+          <w:lang w:val="en"/>
+        </w:rPr>
+        <w:t>_1</w:t>
       </w:r>
     </w:p>
     <w:p>
@@ -4064,6 +5339,7 @@
           <w:numId w:val="4"/>
         </w:numPr>
         <w:rPr>
+          <w:rStyle w:val="hwtze"/>
           <w:lang w:val="en-GB"/>
         </w:rPr>
       </w:pPr>
@@ -4087,15 +5363,24 @@
           <w:lang w:val="en"/>
         </w:rPr>
         <w:t xml:space="preserve">That means it is named </w:t>
+      </w:r>
+      <w:r>
+        <w:rPr>
+          <w:rStyle w:val="rynqvb"/>
+          <w:color w:val="5B9BD5" w:themeColor="accent5"/>
+          <w:lang w:val="en"/>
+        </w:rPr>
+        <w:t>bug</w:t>
       </w:r>
       <w:r>
         <w:rPr>
           <w:rStyle w:val="rynqvb"/>
           <w:b/>
           <w:bCs/>
-          <w:lang w:val="en"/>
-        </w:rPr>
-        <w:t>bug/</w:t>
+          <w:color w:val="70AD47" w:themeColor="accent6"/>
+          <w:lang w:val="en"/>
+        </w:rPr>
+        <w:t>/</w:t>
       </w:r>
       <w:r>
         <w:rPr>
@@ -4104,19 +5389,34 @@
           <w:bCs/>
           <w:lang w:val="en"/>
         </w:rPr>
-        <w:t>&lt;</w:t>
-      </w:r>
-      <w:proofErr w:type="spellStart"/>
+        <w:t>[</w:t>
+      </w:r>
+      <w:r>
+        <w:rPr>
+          <w:rStyle w:val="rynqvb"/>
+          <w:color w:val="5B9BD5" w:themeColor="accent5"/>
+          <w:lang w:val="en"/>
+        </w:rPr>
+        <w:t>bug</w:t>
+      </w:r>
       <w:r>
         <w:rPr>
           <w:rStyle w:val="rynqvb"/>
           <w:b/>
           <w:bCs/>
-          <w:lang w:val="en"/>
-        </w:rPr>
-        <w:t>BugName</w:t>
-      </w:r>
-      <w:proofErr w:type="spellEnd"/>
+          <w:color w:val="5B9BD5" w:themeColor="accent5"/>
+          <w:lang w:val="en"/>
+        </w:rPr>
+        <w:t xml:space="preserve"> </w:t>
+      </w:r>
+      <w:r>
+        <w:rPr>
+          <w:rStyle w:val="rynqvb"/>
+          <w:color w:val="5B9BD5" w:themeColor="accent5"/>
+          <w:lang w:val="en"/>
+        </w:rPr>
+        <w:t>name</w:t>
+      </w:r>
       <w:r>
         <w:rPr>
           <w:rStyle w:val="rynqvb"/>
@@ -4124,27 +5424,89 @@
           <w:bCs/>
           <w:lang w:val="en"/>
         </w:rPr>
-        <w:t>&gt;</w:t>
-      </w:r>
-      <w:r>
-        <w:rPr>
-          <w:rStyle w:val="rynqvb"/>
-          <w:lang w:val="en"/>
-        </w:rPr>
-        <w:t>.</w:t>
-      </w:r>
-      <w:r>
-        <w:rPr>
-          <w:rStyle w:val="hwtze"/>
-          <w:lang w:val="en"/>
-        </w:rPr>
-        <w:t xml:space="preserve"> </w:t>
+        <w:t>]</w:t>
       </w:r>
       <w:r>
         <w:rPr>
           <w:rStyle w:val="rynqvb"/>
           <w:b/>
           <w:bCs/>
+          <w:color w:val="70AD47" w:themeColor="accent6"/>
+          <w:lang w:val="en"/>
+        </w:rPr>
+        <w:t>_</w:t>
+      </w:r>
+      <w:r>
+        <w:rPr>
+          <w:rStyle w:val="rynqvb"/>
+          <w:b/>
+          <w:bCs/>
+          <w:lang w:val="en"/>
+        </w:rPr>
+        <w:t>[</w:t>
+      </w:r>
+      <w:r>
+        <w:rPr>
+          <w:rStyle w:val="rynqvb"/>
+          <w:color w:val="5B9BD5" w:themeColor="accent5"/>
+          <w:lang w:val="en"/>
+        </w:rPr>
+        <w:t>bug</w:t>
+      </w:r>
+      <w:r>
+        <w:rPr>
+          <w:rStyle w:val="rynqvb"/>
+          <w:b/>
+          <w:bCs/>
+          <w:color w:val="5B9BD5" w:themeColor="accent5"/>
+          <w:lang w:val="en"/>
+        </w:rPr>
+        <w:t xml:space="preserve"> </w:t>
+      </w:r>
+      <w:r>
+        <w:rPr>
+          <w:rStyle w:val="rynqvb"/>
+          <w:color w:val="5B9BD5" w:themeColor="accent5"/>
+          <w:lang w:val="en"/>
+        </w:rPr>
+        <w:t>number</w:t>
+      </w:r>
+      <w:r>
+        <w:rPr>
+          <w:rStyle w:val="rynqvb"/>
+          <w:b/>
+          <w:bCs/>
+          <w:lang w:val="en"/>
+        </w:rPr>
+        <w:t>]</w:t>
+      </w:r>
+      <w:r>
+        <w:rPr>
+          <w:rStyle w:val="rynqvb"/>
+          <w:lang w:val="en"/>
+        </w:rPr>
+        <w:t>.</w:t>
+      </w:r>
+      <w:r>
+        <w:rPr>
+          <w:rStyle w:val="hwtze"/>
+          <w:lang w:val="en"/>
+        </w:rPr>
+        <w:t xml:space="preserve"> </w:t>
+      </w:r>
+    </w:p>
+    <w:p>
+      <w:pPr>
+        <w:pStyle w:val="Listenabsatz"/>
+        <w:rPr>
+          <w:lang w:val="en-GB"/>
+        </w:rPr>
+      </w:pPr>
+      <w:r>
+        <w:rPr>
+          <w:rStyle w:val="rynqvb"/>
+          <w:b/>
+          <w:bCs/>
           <w:lang w:val="en"/>
         </w:rPr>
         <w:t>Example</w:t>
@@ -4154,23 +5516,23 @@
           <w:rStyle w:val="rynqvb"/>
           <w:lang w:val="en"/>
         </w:rPr>
-        <w:t>: bug/</w:t>
-      </w:r>
-      <w:proofErr w:type="spellStart"/>
-      <w:r>
-        <w:rPr>
-          <w:rStyle w:val="rynqvb"/>
-          <w:lang w:val="en"/>
-        </w:rPr>
-        <w:t>storyNodeNotWorking</w:t>
-      </w:r>
-      <w:proofErr w:type="spellEnd"/>
-      <w:r>
-        <w:rPr>
-          <w:rStyle w:val="rynqvb"/>
-          <w:lang w:val="en"/>
-        </w:rPr>
-        <w:t>.</w:t>
+        <w:t xml:space="preserve">: </w:t>
+      </w:r>
+      <w:r>
+        <w:rPr>
+          <w:rStyle w:val="rynqvb"/>
+          <w:color w:val="5B9BD5" w:themeColor="accent5"/>
+          <w:lang w:val="en"/>
+        </w:rPr>
+        <w:t>bug/storyNodeNotWorking</w:t>
+      </w:r>
+      <w:r>
+        <w:rPr>
+          <w:rStyle w:val="rynqvb"/>
+          <w:color w:val="5B9BD5" w:themeColor="accent5"/>
+          <w:lang w:val="en"/>
+        </w:rPr>
+        <w:t>_2</w:t>
       </w:r>
     </w:p>
     <w:p>
@@ -4181,6 +5543,7 @@
           <w:numId w:val="4"/>
         </w:numPr>
         <w:rPr>
+          <w:rStyle w:val="rynqvb"/>
           <w:lang w:val="en-GB"/>
         </w:rPr>
       </w:pPr>
@@ -4221,23 +5584,164 @@
       <w:r>
         <w:rPr>
           <w:rStyle w:val="rynqvb"/>
-          <w:lang w:val="en"/>
-        </w:rPr>
-        <w:t>After the work is done, a pull request must be made to the lead programmer or to the game director.</w:t>
-      </w:r>
-      <w:r>
-        <w:rPr>
-          <w:rStyle w:val="hwtze"/>
-          <w:lang w:val="en"/>
-        </w:rPr>
-        <w:t xml:space="preserve"> </w:t>
-      </w:r>
-      <w:r>
-        <w:rPr>
-          <w:rStyle w:val="rynqvb"/>
-          <w:lang w:val="en"/>
-        </w:rPr>
-        <w:t>A new branch with a new feature can only be created after confirmation by one of the two.</w:t>
+          <w:lang w:val="en-US"/>
+        </w:rPr>
+        <w:t>Additional to the feature b</w:t>
+      </w:r>
+      <w:r>
+        <w:rPr>
+          <w:rStyle w:val="rynqvb"/>
+          <w:lang w:val="en-US"/>
+        </w:rPr>
+        <w:t xml:space="preserve">ranch, is the </w:t>
+      </w:r>
+      <w:r>
+        <w:rPr>
+          <w:rStyle w:val="rynqvb"/>
+          <w:b/>
+          <w:bCs/>
+          <w:lang w:val="en-US"/>
+        </w:rPr>
+        <w:t>documentation</w:t>
+      </w:r>
+      <w:r>
+        <w:rPr>
+          <w:rStyle w:val="rynqvb"/>
+          <w:lang w:val="en-US"/>
+        </w:rPr>
+        <w:t xml:space="preserve"> branch. Only used when updating documents. Also using a backslash, </w:t>
+      </w:r>
+      <w:r>
+        <w:rPr>
+          <w:rStyle w:val="rynqvb"/>
+          <w:color w:val="5B9BD5" w:themeColor="accent5"/>
+          <w:lang w:val="en-US"/>
+        </w:rPr>
+        <w:t>documentation</w:t>
+      </w:r>
+      <w:r>
+        <w:rPr>
+          <w:rStyle w:val="rynqvb"/>
+          <w:color w:val="70AD47" w:themeColor="accent6"/>
+          <w:lang w:val="en-US"/>
+        </w:rPr>
+        <w:t>/</w:t>
+      </w:r>
+      <w:r>
+        <w:rPr>
+          <w:rStyle w:val="rynqvb"/>
+          <w:lang w:val="en-US"/>
+        </w:rPr>
+        <w:t>[</w:t>
+      </w:r>
+      <w:r>
+        <w:rPr>
+          <w:rStyle w:val="rynqvb"/>
+          <w:color w:val="5B9BD5" w:themeColor="accent5"/>
+          <w:lang w:val="en-US"/>
+        </w:rPr>
+        <w:t>userstory title</w:t>
+      </w:r>
+      <w:r>
+        <w:rPr>
+          <w:rStyle w:val="rynqvb"/>
+          <w:lang w:val="en-US"/>
+        </w:rPr>
+        <w:t>]</w:t>
+      </w:r>
+      <w:r>
+        <w:rPr>
+          <w:rStyle w:val="rynqvb"/>
+          <w:color w:val="70AD47" w:themeColor="accent6"/>
+          <w:lang w:val="en-US"/>
+        </w:rPr>
+        <w:t>_</w:t>
+      </w:r>
+      <w:r>
+        <w:rPr>
+          <w:rStyle w:val="rynqvb"/>
+          <w:lang w:val="en-US"/>
+        </w:rPr>
+        <w:t>[</w:t>
+      </w:r>
+      <w:r>
+        <w:rPr>
+          <w:rStyle w:val="rynqvb"/>
+          <w:color w:val="5B9BD5" w:themeColor="accent5"/>
+          <w:lang w:val="en-US"/>
+        </w:rPr>
+        <w:t>userstory number</w:t>
+      </w:r>
+      <w:r>
+        <w:rPr>
+          <w:rStyle w:val="rynqvb"/>
+          <w:lang w:val="en-US"/>
+        </w:rPr>
+        <w:t>].</w:t>
+      </w:r>
+    </w:p>
+    <w:p>
+      <w:pPr>
+        <w:pStyle w:val="Listenabsatz"/>
+        <w:rPr>
+          <w:lang w:val="en-GB"/>
+        </w:rPr>
+      </w:pPr>
+      <w:r>
+        <w:rPr>
+          <w:rStyle w:val="rynqvb"/>
+          <w:b/>
+          <w:bCs/>
+          <w:lang w:val="en"/>
+        </w:rPr>
+        <w:t>Example</w:t>
+      </w:r>
+      <w:r>
+        <w:rPr>
+          <w:rStyle w:val="rynqvb"/>
+          <w:lang w:val="en"/>
+        </w:rPr>
+        <w:t xml:space="preserve">: </w:t>
+      </w:r>
+      <w:r>
+        <w:rPr>
+          <w:rStyle w:val="rynqvb"/>
+          <w:color w:val="5B9BD5" w:themeColor="accent5"/>
+          <w:lang w:val="en"/>
+        </w:rPr>
+        <w:t>documentation</w:t>
+      </w:r>
+      <w:r>
+        <w:rPr>
+          <w:rStyle w:val="rynqvb"/>
+          <w:color w:val="5B9BD5" w:themeColor="accent5"/>
+          <w:lang w:val="en"/>
+        </w:rPr>
+        <w:t>/</w:t>
+      </w:r>
+      <w:r>
+        <w:rPr>
+          <w:rStyle w:val="rynqvb"/>
+          <w:color w:val="5B9BD5" w:themeColor="accent5"/>
+          <w:lang w:val="en"/>
+        </w:rPr>
+        <w:t>updateCodeConvention</w:t>
+      </w:r>
+      <w:r>
+        <w:rPr>
+          <w:rStyle w:val="rynqvb"/>
+          <w:color w:val="5B9BD5" w:themeColor="accent5"/>
+          <w:lang w:val="en"/>
+        </w:rPr>
+        <w:t>_</w:t>
+      </w:r>
+      <w:r>
+        <w:rPr>
+          <w:rStyle w:val="rynqvb"/>
+          <w:color w:val="5B9BD5" w:themeColor="accent5"/>
+          <w:lang w:val="en"/>
+        </w:rPr>
+        <w:t>3</w:t>
       </w:r>
     </w:p>
     <w:p>
@@ -4257,7 +5761,8 @@
           <w:rStyle w:val="rynqvb"/>
           <w:lang w:val="en"/>
         </w:rPr>
-        <w:t>After the pull request has been made, the programmer's work is done and he moves on to a new task.</w:t>
+        <w:lastRenderedPageBreak/>
+        <w:t>After the work is done, a pull request must be made to the lead programmer or to the game director.</w:t>
       </w:r>
       <w:r>
         <w:rPr>
@@ -4271,29 +5776,7 @@
           <w:rStyle w:val="rynqvb"/>
           <w:lang w:val="en"/>
         </w:rPr>
-        <w:t>No merges may take place on the development branch.</w:t>
-      </w:r>
-      <w:r>
-        <w:rPr>
-          <w:rStyle w:val="hwtze"/>
-          <w:lang w:val="en"/>
-        </w:rPr>
-        <w:t xml:space="preserve"> </w:t>
-      </w:r>
-      <w:r>
-        <w:rPr>
-          <w:rStyle w:val="rynqvb"/>
-          <w:lang w:val="en"/>
-        </w:rPr>
-        <w:t xml:space="preserve">Only the lead programmer </w:t>
-      </w:r>
-      <w:r>
-        <w:rPr>
-          <w:rStyle w:val="rynqvb"/>
-          <w:lang w:val="en"/>
-        </w:rPr>
-        <w:lastRenderedPageBreak/>
-        <w:t>or the game director have the authority to perform a merge on the development or master branch.</w:t>
+        <w:t>A new branch with a new feature can only be created after confirmation by one of the two.</w:t>
       </w:r>
     </w:p>
     <w:p>
@@ -4304,6 +5787,54 @@
           <w:numId w:val="4"/>
         </w:numPr>
         <w:rPr>
+          <w:rStyle w:val="rynqvb"/>
+          <w:lang w:val="en-GB"/>
+        </w:rPr>
+      </w:pPr>
+      <w:r>
+        <w:rPr>
+          <w:rStyle w:val="rynqvb"/>
+          <w:lang w:val="en"/>
+        </w:rPr>
+        <w:t>After the pull request has been made, the programmer's work is done and he moves on to a new task.</w:t>
+      </w:r>
+      <w:r>
+        <w:rPr>
+          <w:rStyle w:val="hwtze"/>
+          <w:lang w:val="en"/>
+        </w:rPr>
+        <w:t xml:space="preserve"> </w:t>
+      </w:r>
+      <w:r>
+        <w:rPr>
+          <w:rStyle w:val="rynqvb"/>
+          <w:lang w:val="en"/>
+        </w:rPr>
+        <w:t>No merges may take place on the development branch.</w:t>
+      </w:r>
+      <w:r>
+        <w:rPr>
+          <w:rStyle w:val="hwtze"/>
+          <w:lang w:val="en"/>
+        </w:rPr>
+        <w:t xml:space="preserve"> </w:t>
+      </w:r>
+      <w:r>
+        <w:rPr>
+          <w:rStyle w:val="rynqvb"/>
+          <w:lang w:val="en"/>
+        </w:rPr>
+        <w:t>Only the lead programmer or the game director have the authority to perform a merge on the development or master branch.</w:t>
+      </w:r>
+    </w:p>
+    <w:p>
+      <w:pPr>
+        <w:pStyle w:val="Listenabsatz"/>
+        <w:numPr>
+          <w:ilvl w:val="0"/>
+          <w:numId w:val="4"/>
+        </w:numPr>
+        <w:rPr>
           <w:lang w:val="en-GB"/>
         </w:rPr>
       </w:pPr>
@@ -4340,8 +5871,21 @@
           <w:szCs w:val="28"/>
           <w:lang w:val="en-GB"/>
         </w:rPr>
-        <w:t xml:space="preserve"> GUI development</w:t>
-      </w:r>
+        <w:t xml:space="preserve"> </w:t>
+      </w:r>
+      <w:bookmarkStart w:id="7" w:name="_Toc147381362"/>
+      <w:r>
+        <w:rPr>
+          <w:b/>
+          <w:bCs/>
+          <w:color w:val="auto"/>
+          <w:sz w:val="28"/>
+          <w:szCs w:val="28"/>
+          <w:lang w:val="en-GB"/>
+        </w:rPr>
+        <w:t>GUI development</w:t>
+      </w:r>
+      <w:bookmarkEnd w:id="7"/>
     </w:p>
     <w:p>
       <w:pPr>
@@ -4737,21 +6281,12 @@
         </w:rPr>
         <w:t xml:space="preserve"> </w:t>
       </w:r>
-      <w:proofErr w:type="gramStart"/>
-      <w:r>
-        <w:rPr>
-          <w:rStyle w:val="rynqvb"/>
-          <w:lang w:val="en"/>
-        </w:rPr>
-        <w:t>In order to</w:t>
-      </w:r>
-      <w:proofErr w:type="gramEnd"/>
-      <w:r>
-        <w:rPr>
-          <w:rStyle w:val="rynqvb"/>
-          <w:lang w:val="en"/>
-        </w:rPr>
-        <w:t xml:space="preserve"> enable this in the code, however, the file must have a special format so that the code is able to fill in the story correctly.</w:t>
+      <w:r>
+        <w:rPr>
+          <w:rStyle w:val="rynqvb"/>
+          <w:lang w:val="en"/>
+        </w:rPr>
+        <w:t>In order to enable this in the code, however, the file must have a special format so that the code is able to fill in the story correctly.</w:t>
       </w:r>
       <w:r>
         <w:rPr>
@@ -4784,6 +6319,7 @@
       </w:pPr>
       <w:r>
         <w:rPr>
+          <w:noProof/>
           <w:lang w:val="en"/>
         </w:rPr>
         <w:lastRenderedPageBreak/>
@@ -4803,7 +6339,7 @@
                     <pic:cNvPicPr/>
                   </pic:nvPicPr>
                   <pic:blipFill>
-                    <a:blip r:embed="rId5"/>
+                    <a:blip r:embed="rId6"/>
                     <a:stretch>
                       <a:fillRect/>
                     </a:stretch>
@@ -4905,6 +6441,7 @@
           <w:lang w:val="en-GB"/>
         </w:rPr>
       </w:pPr>
+      <w:bookmarkStart w:id="8" w:name="_Toc147381363"/>
       <w:r>
         <w:rPr>
           <w:b/>
@@ -4917,6 +6454,7 @@
         <w:lastRenderedPageBreak/>
         <w:t>Logging</w:t>
       </w:r>
+      <w:bookmarkEnd w:id="8"/>
     </w:p>
     <w:p>
       <w:pPr>
@@ -5018,6 +6556,7 @@
           <w:lang w:val="en-GB"/>
         </w:rPr>
       </w:pPr>
+      <w:bookmarkStart w:id="9" w:name="_Toc147381364"/>
       <w:r>
         <w:rPr>
           <w:b/>
@@ -5084,6 +6623,7 @@
         </w:rPr>
         <w:t>ssues in GitHub</w:t>
       </w:r>
+      <w:bookmarkEnd w:id="9"/>
     </w:p>
     <w:p>
       <w:pPr>
@@ -5150,7 +6690,7 @@
                     </pic:cNvPicPr>
                   </pic:nvPicPr>
                   <pic:blipFill>
-                    <a:blip r:embed="rId6" cstate="print">
+                    <a:blip r:embed="rId7" cstate="print">
                       <a:extLst>
                         <a:ext uri="{28A0092B-C50C-407E-A947-70E740481C1C}">
                           <a14:useLocalDpi xmlns:a14="http://schemas.microsoft.com/office/drawing/2010/main" val="0"/>
@@ -5275,7 +6815,7 @@
                     </pic:cNvPicPr>
                   </pic:nvPicPr>
                   <pic:blipFill>
-                    <a:blip r:embed="rId7" cstate="print">
+                    <a:blip r:embed="rId8" cstate="print">
                       <a:extLst>
                         <a:ext uri="{28A0092B-C50C-407E-A947-70E740481C1C}">
                           <a14:useLocalDpi xmlns:a14="http://schemas.microsoft.com/office/drawing/2010/main" val="0"/>
@@ -5384,7 +6924,7 @@
                     </pic:cNvPicPr>
                   </pic:nvPicPr>
                   <pic:blipFill>
-                    <a:blip r:embed="rId8" cstate="print">
+                    <a:blip r:embed="rId9" cstate="print">
                       <a:extLst>
                         <a:ext uri="{28A0092B-C50C-407E-A947-70E740481C1C}">
                           <a14:useLocalDpi xmlns:a14="http://schemas.microsoft.com/office/drawing/2010/main" val="0"/>
@@ -5510,21 +7050,7 @@
         <w:rPr>
           <w:lang w:val="en-GB"/>
         </w:rPr>
-        <w:t xml:space="preserve"> then the following steps must be </w:t>
-      </w:r>
-      <w:proofErr w:type="gramStart"/>
-      <w:r>
-        <w:rPr>
-          <w:lang w:val="en-GB"/>
-        </w:rPr>
-        <w:t>maintain</w:t>
-      </w:r>
-      <w:proofErr w:type="gramEnd"/>
-      <w:r>
-        <w:rPr>
-          <w:lang w:val="en-GB"/>
-        </w:rPr>
-        <w:t xml:space="preserve"> in order to be able to make the workflow coherent and not lose focus on who is working on what.</w:t>
+        <w:t xml:space="preserve"> then the following steps must be maintain in order to be able to make the workflow coherent and not lose focus on who is working on what.</w:t>
       </w:r>
     </w:p>
     <w:p>
@@ -5603,16 +7129,8 @@
         <w:rPr>
           <w:lang w:val="en-GB"/>
         </w:rPr>
-        <w:t xml:space="preserve">- </w:t>
-      </w:r>
-      <w:proofErr w:type="gramStart"/>
-      <w:r>
-        <w:rPr>
-          <w:lang w:val="en-GB"/>
-        </w:rPr>
-        <w:t>[ ]</w:t>
-      </w:r>
-      <w:proofErr w:type="gramEnd"/>
+        <w:t>- [ ]</w:t>
+      </w:r>
       <w:r>
         <w:rPr>
           <w:lang w:val="en-GB"/>
@@ -5731,21 +7249,7 @@
         <w:rPr>
           <w:lang w:val="en-GB"/>
         </w:rPr>
-        <w:t xml:space="preserve">” sprite or the “In Progress” </w:t>
-      </w:r>
-      <w:proofErr w:type="gramStart"/>
-      <w:r>
-        <w:rPr>
-          <w:lang w:val="en-GB"/>
-        </w:rPr>
-        <w:t>sprite, if</w:t>
-      </w:r>
-      <w:proofErr w:type="gramEnd"/>
-      <w:r>
-        <w:rPr>
-          <w:lang w:val="en-GB"/>
-        </w:rPr>
-        <w:t xml:space="preserve"> you plan on working on it immediately.</w:t>
+        <w:t>” sprite or the “In Progress” sprite, if you plan on working on it immediately.</w:t>
       </w:r>
     </w:p>
     <w:p>
@@ -5784,6 +7288,7 @@
           <w:lang w:val="en-GB"/>
         </w:rPr>
       </w:pPr>
+      <w:bookmarkStart w:id="10" w:name="_Toc147381365"/>
       <w:r>
         <w:rPr>
           <w:b/>
@@ -5796,6 +7301,7 @@
         <w:lastRenderedPageBreak/>
         <w:t>Mock-up</w:t>
       </w:r>
+      <w:bookmarkEnd w:id="10"/>
     </w:p>
     <w:p>
       <w:pPr>
@@ -5909,7 +7415,7 @@
                     </pic:cNvPicPr>
                   </pic:nvPicPr>
                   <pic:blipFill>
-                    <a:blip r:embed="rId9">
+                    <a:blip r:embed="rId10">
                       <a:extLst>
                         <a:ext uri="{28A0092B-C50C-407E-A947-70E740481C1C}">
                           <a14:useLocalDpi xmlns:a14="http://schemas.microsoft.com/office/drawing/2010/main" val="0"/>
@@ -6010,6 +7516,7 @@
           <w:lang w:val="en-GB"/>
         </w:rPr>
       </w:pPr>
+      <w:bookmarkStart w:id="11" w:name="_Toc147381366"/>
       <w:r>
         <w:rPr>
           <w:b/>
@@ -6021,6 +7528,7 @@
         </w:rPr>
         <w:t>Finances and Compensation</w:t>
       </w:r>
+      <w:bookmarkEnd w:id="11"/>
     </w:p>
     <w:p>
       <w:pPr>
@@ -7315,7 +8823,6 @@
   <w:style w:type="character" w:default="1" w:styleId="Absatz-Standardschriftart">
     <w:name w:val="Default Paragraph Font"/>
     <w:uiPriority w:val="1"/>
-    <w:semiHidden/>
     <w:unhideWhenUsed/>
   </w:style>
   <w:style w:type="table" w:default="1" w:styleId="NormaleTabelle">
@@ -7479,6 +8986,160 @@
     <w:name w:val="hwtze"/>
     <w:basedOn w:val="Absatz-Standardschriftart"/>
     <w:rsid w:val="00F87A7A"/>
+  </w:style>
+  <w:style w:type="paragraph" w:styleId="Verzeichnis1">
+    <w:name w:val="toc 1"/>
+    <w:basedOn w:val="Standard"/>
+    <w:next w:val="Standard"/>
+    <w:autoRedefine/>
+    <w:uiPriority w:val="39"/>
+    <w:unhideWhenUsed/>
+    <w:rsid w:val="0029028C"/>
+    <w:pPr>
+      <w:spacing w:before="360" w:after="360"/>
+    </w:pPr>
+    <w:rPr>
+      <w:rFonts w:cstheme="minorHAnsi"/>
+      <w:b/>
+      <w:bCs/>
+      <w:caps/>
+      <w:u w:val="single"/>
+    </w:rPr>
+  </w:style>
+  <w:style w:type="paragraph" w:styleId="Verzeichnis2">
+    <w:name w:val="toc 2"/>
+    <w:basedOn w:val="Standard"/>
+    <w:next w:val="Standard"/>
+    <w:autoRedefine/>
+    <w:uiPriority w:val="39"/>
+    <w:unhideWhenUsed/>
+    <w:rsid w:val="0029028C"/>
+    <w:pPr>
+      <w:spacing w:after="0"/>
+    </w:pPr>
+    <w:rPr>
+      <w:rFonts w:cstheme="minorHAnsi"/>
+      <w:b/>
+      <w:bCs/>
+      <w:smallCaps/>
+    </w:rPr>
+  </w:style>
+  <w:style w:type="paragraph" w:styleId="Verzeichnis3">
+    <w:name w:val="toc 3"/>
+    <w:basedOn w:val="Standard"/>
+    <w:next w:val="Standard"/>
+    <w:autoRedefine/>
+    <w:uiPriority w:val="39"/>
+    <w:unhideWhenUsed/>
+    <w:rsid w:val="0029028C"/>
+    <w:pPr>
+      <w:spacing w:after="0"/>
+    </w:pPr>
+    <w:rPr>
+      <w:rFonts w:cstheme="minorHAnsi"/>
+      <w:smallCaps/>
+    </w:rPr>
+  </w:style>
+  <w:style w:type="paragraph" w:styleId="Verzeichnis4">
+    <w:name w:val="toc 4"/>
+    <w:basedOn w:val="Standard"/>
+    <w:next w:val="Standard"/>
+    <w:autoRedefine/>
+    <w:uiPriority w:val="39"/>
+    <w:unhideWhenUsed/>
+    <w:rsid w:val="0029028C"/>
+    <w:pPr>
+      <w:spacing w:after="0"/>
+    </w:pPr>
+    <w:rPr>
+      <w:rFonts w:cstheme="minorHAnsi"/>
+    </w:rPr>
+  </w:style>
+  <w:style w:type="paragraph" w:styleId="Verzeichnis5">
+    <w:name w:val="toc 5"/>
+    <w:basedOn w:val="Standard"/>
+    <w:next w:val="Standard"/>
+    <w:autoRedefine/>
+    <w:uiPriority w:val="39"/>
+    <w:unhideWhenUsed/>
+    <w:rsid w:val="0029028C"/>
+    <w:pPr>
+      <w:spacing w:after="0"/>
+    </w:pPr>
+    <w:rPr>
+      <w:rFonts w:cstheme="minorHAnsi"/>
+    </w:rPr>
+  </w:style>
+  <w:style w:type="paragraph" w:styleId="Verzeichnis6">
+    <w:name w:val="toc 6"/>
+    <w:basedOn w:val="Standard"/>
+    <w:next w:val="Standard"/>
+    <w:autoRedefine/>
+    <w:uiPriority w:val="39"/>
+    <w:unhideWhenUsed/>
+    <w:rsid w:val="0029028C"/>
+    <w:pPr>
+      <w:spacing w:after="0"/>
+    </w:pPr>
+    <w:rPr>
+      <w:rFonts w:cstheme="minorHAnsi"/>
+    </w:rPr>
+  </w:style>
+  <w:style w:type="paragraph" w:styleId="Verzeichnis7">
+    <w:name w:val="toc 7"/>
+    <w:basedOn w:val="Standard"/>
+    <w:next w:val="Standard"/>
+    <w:autoRedefine/>
+    <w:uiPriority w:val="39"/>
+    <w:unhideWhenUsed/>
+    <w:rsid w:val="0029028C"/>
+    <w:pPr>
+      <w:spacing w:after="0"/>
+    </w:pPr>
+    <w:rPr>
+      <w:rFonts w:cstheme="minorHAnsi"/>
+    </w:rPr>
+  </w:style>
+  <w:style w:type="paragraph" w:styleId="Verzeichnis8">
+    <w:name w:val="toc 8"/>
+    <w:basedOn w:val="Standard"/>
+    <w:next w:val="Standard"/>
+    <w:autoRedefine/>
+    <w:uiPriority w:val="39"/>
+    <w:unhideWhenUsed/>
+    <w:rsid w:val="0029028C"/>
+    <w:pPr>
+      <w:spacing w:after="0"/>
+    </w:pPr>
+    <w:rPr>
+      <w:rFonts w:cstheme="minorHAnsi"/>
+    </w:rPr>
+  </w:style>
+  <w:style w:type="paragraph" w:styleId="Verzeichnis9">
+    <w:name w:val="toc 9"/>
+    <w:basedOn w:val="Standard"/>
+    <w:next w:val="Standard"/>
+    <w:autoRedefine/>
+    <w:uiPriority w:val="39"/>
+    <w:unhideWhenUsed/>
+    <w:rsid w:val="0029028C"/>
+    <w:pPr>
+      <w:spacing w:after="0"/>
+    </w:pPr>
+    <w:rPr>
+      <w:rFonts w:cstheme="minorHAnsi"/>
+    </w:rPr>
+  </w:style>
+  <w:style w:type="character" w:styleId="Hyperlink">
+    <w:name w:val="Hyperlink"/>
+    <w:basedOn w:val="Absatz-Standardschriftart"/>
+    <w:uiPriority w:val="99"/>
+    <w:unhideWhenUsed/>
+    <w:rsid w:val="0029028C"/>
+    <w:rPr>
+      <w:color w:val="0563C1" w:themeColor="hyperlink"/>
+      <w:u w:val="single"/>
+    </w:rPr>
   </w:style>
 </w:styles>
 </file>
@@ -7776,4 +9437,16 @@
     </a:ext>
   </a:extLst>
 </a:theme>
+</file>
+
+<file path=customXml/item1.xml><?xml version="1.0" encoding="utf-8"?>
+<b:Sources xmlns:b="http://schemas.openxmlformats.org/officeDocument/2006/bibliography" xmlns="http://schemas.openxmlformats.org/officeDocument/2006/bibliography" SelectedStyle="\APASixthEditionOfficeOnline.xsl" StyleName="APA" Version="6"/>
+</file>
+
+<file path=customXml/itemProps1.xml><?xml version="1.0" encoding="utf-8"?>
+<ds:datastoreItem xmlns:ds="http://schemas.openxmlformats.org/officeDocument/2006/customXml" ds:itemID="{FD32CF71-4343-44D9-AE44-415A94B89857}">
+  <ds:schemaRefs>
+    <ds:schemaRef ds:uri="http://schemas.openxmlformats.org/officeDocument/2006/bibliography"/>
+  </ds:schemaRefs>
+</ds:datastoreItem>
 </file>
</xml_diff>